<commit_message>
Docu base de datos
</commit_message>
<xml_diff>
--- a/Bases de Datos CAAJ.docx
+++ b/Bases de Datos CAAJ.docx
@@ -18,27 +18,7 @@
           <w:szCs w:val="32"/>
           <w:lang w:val="en-US"/>
         </w:rPr>
-        <w:t xml:space="preserve">Base de </w:t>
-      </w:r>
-      <w:proofErr w:type="spellStart"/>
-      <w:r>
-        <w:rPr>
-          <w:rFonts w:ascii="Arial" w:hAnsi="Arial" w:cs="Arial"/>
-          <w:sz w:val="32"/>
-          <w:szCs w:val="32"/>
-          <w:lang w:val="en-US"/>
-        </w:rPr>
-        <w:t>datos</w:t>
-      </w:r>
-      <w:proofErr w:type="spellEnd"/>
-      <w:r>
-        <w:rPr>
-          <w:rFonts w:ascii="Arial" w:hAnsi="Arial" w:cs="Arial"/>
-          <w:sz w:val="32"/>
-          <w:szCs w:val="32"/>
-          <w:lang w:val="en-US"/>
-        </w:rPr>
-        <w:t>: CAAJ</w:t>
+        <w:t>Base de datos: CAAJ</w:t>
       </w:r>
     </w:p>
     <w:tbl>
@@ -86,7 +66,6 @@
                 <w:bCs/>
               </w:rPr>
             </w:pPr>
-            <w:proofErr w:type="spellStart"/>
             <w:r>
               <w:rPr>
                 <w:rFonts w:ascii="Arial" w:hAnsi="Arial" w:cs="Arial"/>
@@ -95,24 +74,22 @@
               </w:rPr>
               <w:t>Tabla</w:t>
             </w:r>
-            <w:proofErr w:type="spellEnd"/>
-          </w:p>
-        </w:tc>
-        <w:tc>
-          <w:tcPr>
-            <w:tcW w:w="0" w:type="auto"/>
-            <w:vAlign w:val="center"/>
-            <w:hideMark/>
-          </w:tcPr>
-          <w:p>
-            <w:pPr>
-              <w:rPr>
-                <w:rFonts w:ascii="Arial" w:hAnsi="Arial" w:cs="Arial"/>
-                <w:b/>
-                <w:bCs/>
-              </w:rPr>
-            </w:pPr>
-            <w:proofErr w:type="spellStart"/>
+          </w:p>
+        </w:tc>
+        <w:tc>
+          <w:tcPr>
+            <w:tcW w:w="0" w:type="auto"/>
+            <w:vAlign w:val="center"/>
+            <w:hideMark/>
+          </w:tcPr>
+          <w:p>
+            <w:pPr>
+              <w:rPr>
+                <w:rFonts w:ascii="Arial" w:hAnsi="Arial" w:cs="Arial"/>
+                <w:b/>
+                <w:bCs/>
+              </w:rPr>
+            </w:pPr>
             <w:r>
               <w:rPr>
                 <w:rFonts w:ascii="Arial" w:hAnsi="Arial" w:cs="Arial"/>
@@ -121,7 +98,6 @@
               </w:rPr>
               <w:t>Columnas</w:t>
             </w:r>
-            <w:proofErr w:type="spellEnd"/>
           </w:p>
         </w:tc>
         <w:tc>
@@ -170,7 +146,6 @@
               </w:rPr>
               <w:t xml:space="preserve">Foreign Keys / </w:t>
             </w:r>
-            <w:proofErr w:type="spellStart"/>
             <w:r>
               <w:rPr>
                 <w:rFonts w:ascii="Arial" w:hAnsi="Arial" w:cs="Arial"/>
@@ -179,7 +154,6 @@
               </w:rPr>
               <w:t>Realaciones</w:t>
             </w:r>
-            <w:proofErr w:type="spellEnd"/>
           </w:p>
         </w:tc>
       </w:tr>
@@ -199,14 +173,12 @@
                 <w:rFonts w:ascii="Arial" w:hAnsi="Arial" w:cs="Arial"/>
               </w:rPr>
             </w:pPr>
-            <w:proofErr w:type="spellStart"/>
             <w:r>
               <w:rPr>
                 <w:rFonts w:ascii="Arial" w:hAnsi="Arial" w:cs="Arial"/>
               </w:rPr>
               <w:t>alumno</w:t>
             </w:r>
-            <w:proofErr w:type="spellEnd"/>
           </w:p>
         </w:tc>
         <w:tc>
@@ -269,23 +241,7 @@
                 <w:rFonts w:ascii="Arial" w:hAnsi="Arial" w:cs="Arial"/>
                 <w:lang w:val="es-AR"/>
               </w:rPr>
-              <w:t xml:space="preserve">USU_ID → </w:t>
-            </w:r>
-            <w:proofErr w:type="gramStart"/>
-            <w:r>
-              <w:rPr>
-                <w:rFonts w:ascii="Arial" w:hAnsi="Arial" w:cs="Arial"/>
-                <w:lang w:val="es-AR"/>
-              </w:rPr>
-              <w:t>usuario(</w:t>
-            </w:r>
-            <w:proofErr w:type="gramEnd"/>
-            <w:r>
-              <w:rPr>
-                <w:rFonts w:ascii="Arial" w:hAnsi="Arial" w:cs="Arial"/>
-                <w:lang w:val="es-AR"/>
-              </w:rPr>
-              <w:t>USU_ID)</w:t>
+              <w:t>USU_ID → usuario(USU_ID)</w:t>
             </w:r>
           </w:p>
         </w:tc>
@@ -306,14 +262,12 @@
                 <w:rFonts w:ascii="Arial" w:hAnsi="Arial" w:cs="Arial"/>
               </w:rPr>
             </w:pPr>
-            <w:proofErr w:type="spellStart"/>
             <w:r>
               <w:rPr>
                 <w:rFonts w:ascii="Arial" w:hAnsi="Arial" w:cs="Arial"/>
               </w:rPr>
               <w:t>apunte</w:t>
             </w:r>
-            <w:proofErr w:type="spellEnd"/>
           </w:p>
         </w:tc>
         <w:tc>
@@ -395,14 +349,12 @@
                 <w:rFonts w:ascii="Arial" w:hAnsi="Arial" w:cs="Arial"/>
               </w:rPr>
             </w:pPr>
-            <w:proofErr w:type="spellStart"/>
             <w:r>
               <w:rPr>
                 <w:rFonts w:ascii="Arial" w:hAnsi="Arial" w:cs="Arial"/>
               </w:rPr>
               <w:t>comentario</w:t>
             </w:r>
-            <w:proofErr w:type="spellEnd"/>
           </w:p>
         </w:tc>
         <w:tc>
@@ -486,14 +438,12 @@
                 <w:rFonts w:ascii="Arial" w:hAnsi="Arial" w:cs="Arial"/>
               </w:rPr>
             </w:pPr>
-            <w:proofErr w:type="spellStart"/>
             <w:r>
               <w:rPr>
                 <w:rFonts w:ascii="Arial" w:hAnsi="Arial" w:cs="Arial"/>
               </w:rPr>
               <w:t>materia</w:t>
             </w:r>
-            <w:proofErr w:type="spellEnd"/>
           </w:p>
         </w:tc>
         <w:tc>
@@ -637,16 +587,8 @@
               <w:rPr>
                 <w:rFonts w:ascii="Arial" w:hAnsi="Arial" w:cs="Arial"/>
               </w:rPr>
-              <w:t xml:space="preserve">APU_ID → </w:t>
-            </w:r>
-            <w:proofErr w:type="spellStart"/>
-            <w:r>
-              <w:rPr>
-                <w:rFonts w:ascii="Arial" w:hAnsi="Arial" w:cs="Arial"/>
-              </w:rPr>
-              <w:t>apunte</w:t>
-            </w:r>
-            <w:proofErr w:type="spellEnd"/>
+              <w:t>APU_ID → apunte</w:t>
+            </w:r>
           </w:p>
         </w:tc>
       </w:tr>
@@ -666,14 +608,12 @@
                 <w:rFonts w:ascii="Arial" w:hAnsi="Arial" w:cs="Arial"/>
               </w:rPr>
             </w:pPr>
-            <w:proofErr w:type="spellStart"/>
             <w:r>
               <w:rPr>
                 <w:rFonts w:ascii="Arial" w:hAnsi="Arial" w:cs="Arial"/>
               </w:rPr>
               <w:t>reaccion</w:t>
             </w:r>
-            <w:proofErr w:type="spellEnd"/>
           </w:p>
         </w:tc>
         <w:tc>
@@ -736,26 +676,17 @@
                 <w:rFonts w:ascii="Arial" w:hAnsi="Arial" w:cs="Arial"/>
                 <w:lang w:val="es-AR"/>
               </w:rPr>
-              <w:t xml:space="preserve">USU_ID → usuario, APU_ID → </w:t>
-            </w:r>
-            <w:proofErr w:type="spellStart"/>
-            <w:r>
-              <w:rPr>
-                <w:rFonts w:ascii="Arial" w:hAnsi="Arial" w:cs="Arial"/>
+              <w:t>USU_ID → usuario, APU_ID → apunte</w:t>
+            </w:r>
+            <w:r>
+              <w:rPr>
+                <w:rFonts w:ascii="Arial" w:hAnsi="Arial" w:cs="Arial"/>
+                <w:b/>
+                <w:bCs/>
                 <w:lang w:val="es-AR"/>
               </w:rPr>
-              <w:t>apunte</w:t>
-            </w:r>
-            <w:r>
-              <w:rPr>
-                <w:rFonts w:ascii="Arial" w:hAnsi="Arial" w:cs="Arial"/>
-                <w:b/>
-                <w:bCs/>
-                <w:lang w:val="es-AR"/>
-              </w:rPr>
               <w:t>UNIQUE</w:t>
             </w:r>
-            <w:proofErr w:type="spellEnd"/>
             <w:r>
               <w:rPr>
                 <w:rFonts w:ascii="Arial" w:hAnsi="Arial" w:cs="Arial"/>
@@ -782,14 +713,12 @@
                 <w:rFonts w:ascii="Arial" w:hAnsi="Arial" w:cs="Arial"/>
               </w:rPr>
             </w:pPr>
-            <w:proofErr w:type="spellStart"/>
             <w:r>
               <w:rPr>
                 <w:rFonts w:ascii="Arial" w:hAnsi="Arial" w:cs="Arial"/>
               </w:rPr>
               <w:t>rol</w:t>
             </w:r>
-            <w:proofErr w:type="spellEnd"/>
           </w:p>
         </w:tc>
         <w:tc>
@@ -869,14 +798,12 @@
                 <w:rFonts w:ascii="Arial" w:hAnsi="Arial" w:cs="Arial"/>
               </w:rPr>
             </w:pPr>
-            <w:proofErr w:type="spellStart"/>
             <w:r>
               <w:rPr>
                 <w:rFonts w:ascii="Arial" w:hAnsi="Arial" w:cs="Arial"/>
               </w:rPr>
               <w:t>usuario</w:t>
             </w:r>
-            <w:proofErr w:type="spellEnd"/>
           </w:p>
         </w:tc>
         <w:tc>
@@ -937,14 +864,7 @@
               <w:rPr>
                 <w:rFonts w:ascii="Arial" w:hAnsi="Arial" w:cs="Arial"/>
               </w:rPr>
-              <w:t xml:space="preserve">ROL_ID → </w:t>
-            </w:r>
-            <w:proofErr w:type="spellStart"/>
-            <w:r>
-              <w:rPr>
-                <w:rFonts w:ascii="Arial" w:hAnsi="Arial" w:cs="Arial"/>
-              </w:rPr>
-              <w:t>rol</w:t>
+              <w:t>ROL_ID → rol</w:t>
             </w:r>
             <w:r>
               <w:rPr>
@@ -954,12 +874,29 @@
               </w:rPr>
               <w:t>UNIQUE</w:t>
             </w:r>
-            <w:proofErr w:type="spellEnd"/>
-            <w:r>
-              <w:rPr>
-                <w:rFonts w:ascii="Arial" w:hAnsi="Arial" w:cs="Arial"/>
-              </w:rPr>
-              <w:t>: USU_EMAIL</w:t>
+            <w:r>
+              <w:rPr>
+                <w:rFonts w:ascii="Arial" w:hAnsi="Arial" w:cs="Arial"/>
+              </w:rPr>
+              <w:t xml:space="preserve">: </w:t>
+            </w:r>
+            <w:r>
+              <w:rPr>
+                <w:rFonts w:ascii="Arial" w:hAnsi="Arial" w:cs="Arial"/>
+              </w:rPr>
+              <w:t>(</w:t>
+            </w:r>
+            <w:r>
+              <w:rPr>
+                <w:rFonts w:ascii="Arial" w:hAnsi="Arial" w:cs="Arial"/>
+              </w:rPr>
+              <w:t>USU_EMAIL</w:t>
+            </w:r>
+            <w:r>
+              <w:rPr>
+                <w:rFonts w:ascii="Arial" w:hAnsi="Arial" w:cs="Arial"/>
+              </w:rPr>
+              <w:t>, USU_ID)</w:t>
             </w:r>
           </w:p>
         </w:tc>
@@ -981,36 +918,18 @@
           <w:rFonts w:ascii="Arial" w:hAnsi="Arial" w:cs="Arial"/>
           <w:sz w:val="32"/>
           <w:szCs w:val="32"/>
+          <w:lang w:val="es-AR"/>
         </w:rPr>
       </w:pPr>
-      <w:proofErr w:type="spellStart"/>
       <w:r>
         <w:rPr>
           <w:rFonts w:ascii="Arial" w:hAnsi="Arial" w:cs="Arial"/>
           <w:sz w:val="32"/>
           <w:szCs w:val="32"/>
-        </w:rPr>
-        <w:t>Tabla</w:t>
+          <w:lang w:val="es-AR"/>
+        </w:rPr>
+        <w:t>Tabla Alumno</w:t>
       </w:r>
-      <w:proofErr w:type="spellEnd"/>
-      <w:r>
-        <w:rPr>
-          <w:rFonts w:ascii="Arial" w:hAnsi="Arial" w:cs="Arial"/>
-          <w:sz w:val="32"/>
-          <w:szCs w:val="32"/>
-        </w:rPr>
-        <w:t xml:space="preserve"> </w:t>
-      </w:r>
-      <w:proofErr w:type="spellStart"/>
-      <w:r>
-        <w:rPr>
-          <w:rFonts w:ascii="Arial" w:hAnsi="Arial" w:cs="Arial"/>
-          <w:sz w:val="32"/>
-          <w:szCs w:val="32"/>
-        </w:rPr>
-        <w:t>Alumno</w:t>
-      </w:r>
-      <w:proofErr w:type="spellEnd"/>
     </w:p>
     <w:p>
       <w:pPr>
@@ -1057,23 +976,7 @@
           <w:rFonts w:ascii="Arial" w:hAnsi="Arial" w:cs="Arial"/>
           <w:lang w:val="es-AR"/>
         </w:rPr>
-        <w:t xml:space="preserve"> </w:t>
-      </w:r>
-      <w:proofErr w:type="gramStart"/>
-      <w:r>
-        <w:rPr>
-          <w:rFonts w:ascii="Arial" w:hAnsi="Arial" w:cs="Arial"/>
-          <w:lang w:val="es-AR"/>
-        </w:rPr>
-        <w:t>usuario(</w:t>
-      </w:r>
-      <w:proofErr w:type="gramEnd"/>
-      <w:r>
-        <w:rPr>
-          <w:rFonts w:ascii="Arial" w:hAnsi="Arial" w:cs="Arial"/>
-          <w:lang w:val="es-AR"/>
-        </w:rPr>
-        <w:t>USU_ID)</w:t>
+        <w:t xml:space="preserve"> usuario(USU_ID)</w:t>
       </w:r>
     </w:p>
     <w:tbl>
@@ -1169,7 +1072,6 @@
                 <w:bCs/>
               </w:rPr>
             </w:pPr>
-            <w:proofErr w:type="spellStart"/>
             <w:r>
               <w:rPr>
                 <w:rFonts w:ascii="Arial" w:hAnsi="Arial" w:cs="Arial"/>
@@ -1178,24 +1080,22 @@
               </w:rPr>
               <w:t>Restricciones</w:t>
             </w:r>
-            <w:proofErr w:type="spellEnd"/>
-          </w:p>
-        </w:tc>
-        <w:tc>
-          <w:tcPr>
-            <w:tcW w:w="0" w:type="auto"/>
-            <w:vAlign w:val="center"/>
-            <w:hideMark/>
-          </w:tcPr>
-          <w:p>
-            <w:pPr>
-              <w:rPr>
-                <w:rFonts w:ascii="Arial" w:hAnsi="Arial" w:cs="Arial"/>
-                <w:b/>
-                <w:bCs/>
-              </w:rPr>
-            </w:pPr>
-            <w:proofErr w:type="spellStart"/>
+          </w:p>
+        </w:tc>
+        <w:tc>
+          <w:tcPr>
+            <w:tcW w:w="0" w:type="auto"/>
+            <w:vAlign w:val="center"/>
+            <w:hideMark/>
+          </w:tcPr>
+          <w:p>
+            <w:pPr>
+              <w:rPr>
+                <w:rFonts w:ascii="Arial" w:hAnsi="Arial" w:cs="Arial"/>
+                <w:b/>
+                <w:bCs/>
+              </w:rPr>
+            </w:pPr>
             <w:r>
               <w:rPr>
                 <w:rFonts w:ascii="Arial" w:hAnsi="Arial" w:cs="Arial"/>
@@ -1204,7 +1104,6 @@
               </w:rPr>
               <w:t>Descripción</w:t>
             </w:r>
-            <w:proofErr w:type="spellEnd"/>
           </w:p>
         </w:tc>
       </w:tr>
@@ -1244,19 +1143,11 @@
                 <w:rFonts w:ascii="Arial" w:hAnsi="Arial" w:cs="Arial"/>
               </w:rPr>
             </w:pPr>
-            <w:proofErr w:type="gramStart"/>
-            <w:r>
-              <w:rPr>
-                <w:rFonts w:ascii="Arial" w:hAnsi="Arial" w:cs="Arial"/>
-              </w:rPr>
-              <w:t>int(</w:t>
-            </w:r>
-            <w:proofErr w:type="gramEnd"/>
-            <w:r>
-              <w:rPr>
-                <w:rFonts w:ascii="Arial" w:hAnsi="Arial" w:cs="Arial"/>
-              </w:rPr>
-              <w:t>11)</w:t>
+            <w:r>
+              <w:rPr>
+                <w:rFonts w:ascii="Arial" w:hAnsi="Arial" w:cs="Arial"/>
+              </w:rPr>
+              <w:t>int(11)</w:t>
             </w:r>
           </w:p>
         </w:tc>
@@ -1296,16 +1187,8 @@
               <w:rPr>
                 <w:rFonts w:ascii="Arial" w:hAnsi="Arial" w:cs="Arial"/>
               </w:rPr>
-              <w:t xml:space="preserve">ID del </w:t>
-            </w:r>
-            <w:proofErr w:type="spellStart"/>
-            <w:r>
-              <w:rPr>
-                <w:rFonts w:ascii="Arial" w:hAnsi="Arial" w:cs="Arial"/>
-              </w:rPr>
-              <w:t>alumno</w:t>
-            </w:r>
-            <w:proofErr w:type="spellEnd"/>
+              <w:t>ID del alumno</w:t>
+            </w:r>
           </w:p>
         </w:tc>
       </w:tr>
@@ -1345,19 +1228,11 @@
                 <w:rFonts w:ascii="Arial" w:hAnsi="Arial" w:cs="Arial"/>
               </w:rPr>
             </w:pPr>
-            <w:proofErr w:type="gramStart"/>
-            <w:r>
-              <w:rPr>
-                <w:rFonts w:ascii="Arial" w:hAnsi="Arial" w:cs="Arial"/>
-              </w:rPr>
-              <w:t>int(</w:t>
-            </w:r>
-            <w:proofErr w:type="gramEnd"/>
-            <w:r>
-              <w:rPr>
-                <w:rFonts w:ascii="Arial" w:hAnsi="Arial" w:cs="Arial"/>
-              </w:rPr>
-              <w:t>11)</w:t>
+            <w:r>
+              <w:rPr>
+                <w:rFonts w:ascii="Arial" w:hAnsi="Arial" w:cs="Arial"/>
+              </w:rPr>
+              <w:t>int(11)</w:t>
             </w:r>
           </w:p>
         </w:tc>
@@ -1393,28 +1268,12 @@
                 <w:rFonts w:ascii="Arial" w:hAnsi="Arial" w:cs="Arial"/>
               </w:rPr>
             </w:pPr>
-            <w:proofErr w:type="spellStart"/>
-            <w:r>
-              <w:rPr>
-                <w:rFonts w:ascii="Arial" w:hAnsi="Arial" w:cs="Arial"/>
-              </w:rPr>
-              <w:t>Relación</w:t>
-            </w:r>
-            <w:proofErr w:type="spellEnd"/>
-            <w:r>
-              <w:rPr>
-                <w:rFonts w:ascii="Arial" w:hAnsi="Arial" w:cs="Arial"/>
-              </w:rPr>
-              <w:t xml:space="preserve"> 1:1 con </w:t>
-            </w:r>
-            <w:proofErr w:type="spellStart"/>
-            <w:r>
-              <w:rPr>
-                <w:rFonts w:ascii="Arial" w:hAnsi="Arial" w:cs="Arial"/>
-              </w:rPr>
-              <w:t>usuario</w:t>
-            </w:r>
-            <w:proofErr w:type="spellEnd"/>
+            <w:r>
+              <w:rPr>
+                <w:rFonts w:ascii="Arial" w:hAnsi="Arial" w:cs="Arial"/>
+              </w:rPr>
+              <w:t>Relación 1:1 con usuario</w:t>
+            </w:r>
           </w:p>
         </w:tc>
       </w:tr>
@@ -1454,19 +1313,11 @@
                 <w:rFonts w:ascii="Arial" w:hAnsi="Arial" w:cs="Arial"/>
               </w:rPr>
             </w:pPr>
-            <w:proofErr w:type="gramStart"/>
-            <w:r>
-              <w:rPr>
-                <w:rFonts w:ascii="Arial" w:hAnsi="Arial" w:cs="Arial"/>
-              </w:rPr>
-              <w:t>varchar(</w:t>
-            </w:r>
-            <w:proofErr w:type="gramEnd"/>
-            <w:r>
-              <w:rPr>
-                <w:rFonts w:ascii="Arial" w:hAnsi="Arial" w:cs="Arial"/>
-              </w:rPr>
-              <w:t>50)</w:t>
+            <w:r>
+              <w:rPr>
+                <w:rFonts w:ascii="Arial" w:hAnsi="Arial" w:cs="Arial"/>
+              </w:rPr>
+              <w:t>varchar(50)</w:t>
             </w:r>
           </w:p>
         </w:tc>
@@ -1506,16 +1357,8 @@
               <w:rPr>
                 <w:rFonts w:ascii="Arial" w:hAnsi="Arial" w:cs="Arial"/>
               </w:rPr>
-              <w:t xml:space="preserve">Nombre del </w:t>
-            </w:r>
-            <w:proofErr w:type="spellStart"/>
-            <w:r>
-              <w:rPr>
-                <w:rFonts w:ascii="Arial" w:hAnsi="Arial" w:cs="Arial"/>
-              </w:rPr>
-              <w:t>alumno</w:t>
-            </w:r>
-            <w:proofErr w:type="spellEnd"/>
+              <w:t>Nombre del alumno</w:t>
+            </w:r>
           </w:p>
         </w:tc>
       </w:tr>
@@ -1555,19 +1398,11 @@
                 <w:rFonts w:ascii="Arial" w:hAnsi="Arial" w:cs="Arial"/>
               </w:rPr>
             </w:pPr>
-            <w:proofErr w:type="gramStart"/>
-            <w:r>
-              <w:rPr>
-                <w:rFonts w:ascii="Arial" w:hAnsi="Arial" w:cs="Arial"/>
-              </w:rPr>
-              <w:t>varchar(</w:t>
-            </w:r>
-            <w:proofErr w:type="gramEnd"/>
-            <w:r>
-              <w:rPr>
-                <w:rFonts w:ascii="Arial" w:hAnsi="Arial" w:cs="Arial"/>
-              </w:rPr>
-              <w:t>50)</w:t>
+            <w:r>
+              <w:rPr>
+                <w:rFonts w:ascii="Arial" w:hAnsi="Arial" w:cs="Arial"/>
+              </w:rPr>
+              <w:t>varchar(50)</w:t>
             </w:r>
           </w:p>
         </w:tc>
@@ -1603,28 +1438,12 @@
                 <w:rFonts w:ascii="Arial" w:hAnsi="Arial" w:cs="Arial"/>
               </w:rPr>
             </w:pPr>
-            <w:proofErr w:type="spellStart"/>
-            <w:r>
-              <w:rPr>
-                <w:rFonts w:ascii="Arial" w:hAnsi="Arial" w:cs="Arial"/>
-              </w:rPr>
-              <w:t>Apellido</w:t>
-            </w:r>
-            <w:proofErr w:type="spellEnd"/>
-            <w:r>
-              <w:rPr>
-                <w:rFonts w:ascii="Arial" w:hAnsi="Arial" w:cs="Arial"/>
-              </w:rPr>
-              <w:t xml:space="preserve"> del </w:t>
-            </w:r>
-            <w:proofErr w:type="spellStart"/>
-            <w:r>
-              <w:rPr>
-                <w:rFonts w:ascii="Arial" w:hAnsi="Arial" w:cs="Arial"/>
-              </w:rPr>
-              <w:t>alumno</w:t>
-            </w:r>
-            <w:proofErr w:type="spellEnd"/>
+            <w:r>
+              <w:rPr>
+                <w:rFonts w:ascii="Arial" w:hAnsi="Arial" w:cs="Arial"/>
+              </w:rPr>
+              <w:t>Apellido del alumno</w:t>
+            </w:r>
           </w:p>
         </w:tc>
       </w:tr>
@@ -1664,19 +1483,11 @@
                 <w:rFonts w:ascii="Arial" w:hAnsi="Arial" w:cs="Arial"/>
               </w:rPr>
             </w:pPr>
-            <w:proofErr w:type="gramStart"/>
-            <w:r>
-              <w:rPr>
-                <w:rFonts w:ascii="Arial" w:hAnsi="Arial" w:cs="Arial"/>
-              </w:rPr>
-              <w:t>varchar(</w:t>
-            </w:r>
-            <w:proofErr w:type="gramEnd"/>
-            <w:r>
-              <w:rPr>
-                <w:rFonts w:ascii="Arial" w:hAnsi="Arial" w:cs="Arial"/>
-              </w:rPr>
-              <w:t>20)</w:t>
+            <w:r>
+              <w:rPr>
+                <w:rFonts w:ascii="Arial" w:hAnsi="Arial" w:cs="Arial"/>
+              </w:rPr>
+              <w:t>varchar(20)</w:t>
             </w:r>
           </w:p>
         </w:tc>
@@ -1712,42 +1523,12 @@
                 <w:rFonts w:ascii="Arial" w:hAnsi="Arial" w:cs="Arial"/>
               </w:rPr>
             </w:pPr>
-            <w:proofErr w:type="spellStart"/>
-            <w:r>
-              <w:rPr>
-                <w:rFonts w:ascii="Arial" w:hAnsi="Arial" w:cs="Arial"/>
-              </w:rPr>
-              <w:t>Documento</w:t>
-            </w:r>
-            <w:proofErr w:type="spellEnd"/>
-            <w:r>
-              <w:rPr>
-                <w:rFonts w:ascii="Arial" w:hAnsi="Arial" w:cs="Arial"/>
-              </w:rPr>
-              <w:t xml:space="preserve"> </w:t>
-            </w:r>
-            <w:proofErr w:type="spellStart"/>
-            <w:r>
-              <w:rPr>
-                <w:rFonts w:ascii="Arial" w:hAnsi="Arial" w:cs="Arial"/>
-              </w:rPr>
-              <w:t>nacional</w:t>
-            </w:r>
-            <w:proofErr w:type="spellEnd"/>
-            <w:r>
-              <w:rPr>
-                <w:rFonts w:ascii="Arial" w:hAnsi="Arial" w:cs="Arial"/>
-              </w:rPr>
-              <w:t xml:space="preserve"> de </w:t>
-            </w:r>
-            <w:proofErr w:type="spellStart"/>
-            <w:r>
-              <w:rPr>
-                <w:rFonts w:ascii="Arial" w:hAnsi="Arial" w:cs="Arial"/>
-              </w:rPr>
-              <w:t>identidad</w:t>
-            </w:r>
-            <w:proofErr w:type="spellEnd"/>
+            <w:r>
+              <w:rPr>
+                <w:rFonts w:ascii="Arial" w:hAnsi="Arial" w:cs="Arial"/>
+              </w:rPr>
+              <w:t>Documento nacional de identidad</w:t>
+            </w:r>
           </w:p>
         </w:tc>
       </w:tr>
@@ -1760,7 +1541,6 @@
           <w:szCs w:val="32"/>
         </w:rPr>
       </w:pPr>
-      <w:proofErr w:type="spellStart"/>
       <w:r>
         <w:rPr>
           <w:rFonts w:ascii="Arial" w:hAnsi="Arial" w:cs="Arial"/>
@@ -1768,27 +1548,8 @@
           <w:szCs w:val="32"/>
         </w:rPr>
         <w:lastRenderedPageBreak/>
-        <w:t>Tabla</w:t>
+        <w:t>Tabla usuario</w:t>
       </w:r>
-      <w:proofErr w:type="spellEnd"/>
-      <w:r>
-        <w:rPr>
-          <w:rFonts w:ascii="Arial" w:hAnsi="Arial" w:cs="Arial"/>
-          <w:sz w:val="32"/>
-          <w:szCs w:val="32"/>
-        </w:rPr>
-        <w:t xml:space="preserve"> </w:t>
-      </w:r>
-      <w:proofErr w:type="spellStart"/>
-      <w:r>
-        <w:rPr>
-          <w:rFonts w:ascii="Arial" w:hAnsi="Arial" w:cs="Arial"/>
-          <w:sz w:val="32"/>
-          <w:szCs w:val="32"/>
-        </w:rPr>
-        <w:t>usuario</w:t>
-      </w:r>
-      <w:proofErr w:type="spellEnd"/>
     </w:p>
     <w:p>
       <w:pPr>
@@ -1835,23 +1596,7 @@
           <w:rFonts w:ascii="Arial" w:hAnsi="Arial" w:cs="Arial"/>
           <w:lang w:val="es-AR"/>
         </w:rPr>
-        <w:t xml:space="preserve"> </w:t>
-      </w:r>
-      <w:proofErr w:type="gramStart"/>
-      <w:r>
-        <w:rPr>
-          <w:rFonts w:ascii="Arial" w:hAnsi="Arial" w:cs="Arial"/>
-          <w:lang w:val="es-AR"/>
-        </w:rPr>
-        <w:t>rol(</w:t>
-      </w:r>
-      <w:proofErr w:type="gramEnd"/>
-      <w:r>
-        <w:rPr>
-          <w:rFonts w:ascii="Arial" w:hAnsi="Arial" w:cs="Arial"/>
-          <w:lang w:val="es-AR"/>
-        </w:rPr>
-        <w:t>ROL_ID)</w:t>
+        <w:t xml:space="preserve"> rol(ROL_ID)</w:t>
       </w:r>
     </w:p>
     <w:tbl>
@@ -1947,7 +1692,6 @@
                 <w:bCs/>
               </w:rPr>
             </w:pPr>
-            <w:proofErr w:type="spellStart"/>
             <w:r>
               <w:rPr>
                 <w:rFonts w:ascii="Arial" w:hAnsi="Arial" w:cs="Arial"/>
@@ -1956,24 +1700,22 @@
               </w:rPr>
               <w:t>Restricciones</w:t>
             </w:r>
-            <w:proofErr w:type="spellEnd"/>
-          </w:p>
-        </w:tc>
-        <w:tc>
-          <w:tcPr>
-            <w:tcW w:w="0" w:type="auto"/>
-            <w:vAlign w:val="center"/>
-            <w:hideMark/>
-          </w:tcPr>
-          <w:p>
-            <w:pPr>
-              <w:rPr>
-                <w:rFonts w:ascii="Arial" w:hAnsi="Arial" w:cs="Arial"/>
-                <w:b/>
-                <w:bCs/>
-              </w:rPr>
-            </w:pPr>
-            <w:proofErr w:type="spellStart"/>
+          </w:p>
+        </w:tc>
+        <w:tc>
+          <w:tcPr>
+            <w:tcW w:w="0" w:type="auto"/>
+            <w:vAlign w:val="center"/>
+            <w:hideMark/>
+          </w:tcPr>
+          <w:p>
+            <w:pPr>
+              <w:rPr>
+                <w:rFonts w:ascii="Arial" w:hAnsi="Arial" w:cs="Arial"/>
+                <w:b/>
+                <w:bCs/>
+              </w:rPr>
+            </w:pPr>
             <w:r>
               <w:rPr>
                 <w:rFonts w:ascii="Arial" w:hAnsi="Arial" w:cs="Arial"/>
@@ -1982,7 +1724,6 @@
               </w:rPr>
               <w:t>Descripción</w:t>
             </w:r>
-            <w:proofErr w:type="spellEnd"/>
           </w:p>
         </w:tc>
       </w:tr>
@@ -2022,19 +1763,11 @@
                 <w:rFonts w:ascii="Arial" w:hAnsi="Arial" w:cs="Arial"/>
               </w:rPr>
             </w:pPr>
-            <w:proofErr w:type="gramStart"/>
-            <w:r>
-              <w:rPr>
-                <w:rFonts w:ascii="Arial" w:hAnsi="Arial" w:cs="Arial"/>
-              </w:rPr>
-              <w:t>int(</w:t>
-            </w:r>
-            <w:proofErr w:type="gramEnd"/>
-            <w:r>
-              <w:rPr>
-                <w:rFonts w:ascii="Arial" w:hAnsi="Arial" w:cs="Arial"/>
-              </w:rPr>
-              <w:t>11)</w:t>
+            <w:r>
+              <w:rPr>
+                <w:rFonts w:ascii="Arial" w:hAnsi="Arial" w:cs="Arial"/>
+              </w:rPr>
+              <w:t>int(11)</w:t>
             </w:r>
           </w:p>
         </w:tc>
@@ -2074,30 +1807,8 @@
               <w:rPr>
                 <w:rFonts w:ascii="Arial" w:hAnsi="Arial" w:cs="Arial"/>
               </w:rPr>
-              <w:t xml:space="preserve">ID </w:t>
-            </w:r>
-            <w:proofErr w:type="spellStart"/>
-            <w:r>
-              <w:rPr>
-                <w:rFonts w:ascii="Arial" w:hAnsi="Arial" w:cs="Arial"/>
-              </w:rPr>
-              <w:t>único</w:t>
-            </w:r>
-            <w:proofErr w:type="spellEnd"/>
-            <w:r>
-              <w:rPr>
-                <w:rFonts w:ascii="Arial" w:hAnsi="Arial" w:cs="Arial"/>
-              </w:rPr>
-              <w:t xml:space="preserve"> del </w:t>
-            </w:r>
-            <w:proofErr w:type="spellStart"/>
-            <w:r>
-              <w:rPr>
-                <w:rFonts w:ascii="Arial" w:hAnsi="Arial" w:cs="Arial"/>
-              </w:rPr>
-              <w:t>usuario</w:t>
-            </w:r>
-            <w:proofErr w:type="spellEnd"/>
+              <w:t>ID único del usuario</w:t>
+            </w:r>
           </w:p>
         </w:tc>
       </w:tr>
@@ -2137,19 +1848,11 @@
                 <w:rFonts w:ascii="Arial" w:hAnsi="Arial" w:cs="Arial"/>
               </w:rPr>
             </w:pPr>
-            <w:proofErr w:type="gramStart"/>
-            <w:r>
-              <w:rPr>
-                <w:rFonts w:ascii="Arial" w:hAnsi="Arial" w:cs="Arial"/>
-              </w:rPr>
-              <w:t>int(</w:t>
-            </w:r>
-            <w:proofErr w:type="gramEnd"/>
-            <w:r>
-              <w:rPr>
-                <w:rFonts w:ascii="Arial" w:hAnsi="Arial" w:cs="Arial"/>
-              </w:rPr>
-              <w:t>11)</w:t>
+            <w:r>
+              <w:rPr>
+                <w:rFonts w:ascii="Arial" w:hAnsi="Arial" w:cs="Arial"/>
+              </w:rPr>
+              <w:t>int(11)</w:t>
             </w:r>
           </w:p>
         </w:tc>
@@ -2232,19 +1935,11 @@
                 <w:rFonts w:ascii="Arial" w:hAnsi="Arial" w:cs="Arial"/>
               </w:rPr>
             </w:pPr>
-            <w:proofErr w:type="gramStart"/>
-            <w:r>
-              <w:rPr>
-                <w:rFonts w:ascii="Arial" w:hAnsi="Arial" w:cs="Arial"/>
-              </w:rPr>
-              <w:t>varchar(</w:t>
-            </w:r>
-            <w:proofErr w:type="gramEnd"/>
-            <w:r>
-              <w:rPr>
-                <w:rFonts w:ascii="Arial" w:hAnsi="Arial" w:cs="Arial"/>
-              </w:rPr>
-              <w:t>50)</w:t>
+            <w:r>
+              <w:rPr>
+                <w:rFonts w:ascii="Arial" w:hAnsi="Arial" w:cs="Arial"/>
+              </w:rPr>
+              <w:t>varchar(50)</w:t>
             </w:r>
           </w:p>
         </w:tc>
@@ -2327,19 +2022,11 @@
                 <w:rFonts w:ascii="Arial" w:hAnsi="Arial" w:cs="Arial"/>
               </w:rPr>
             </w:pPr>
-            <w:proofErr w:type="gramStart"/>
-            <w:r>
-              <w:rPr>
-                <w:rFonts w:ascii="Arial" w:hAnsi="Arial" w:cs="Arial"/>
-              </w:rPr>
-              <w:t>varchar(</w:t>
-            </w:r>
-            <w:proofErr w:type="gramEnd"/>
-            <w:r>
-              <w:rPr>
-                <w:rFonts w:ascii="Arial" w:hAnsi="Arial" w:cs="Arial"/>
-              </w:rPr>
-              <w:t>100)</w:t>
+            <w:r>
+              <w:rPr>
+                <w:rFonts w:ascii="Arial" w:hAnsi="Arial" w:cs="Arial"/>
+              </w:rPr>
+              <w:t>varchar(100)</w:t>
             </w:r>
           </w:p>
         </w:tc>
@@ -2379,16 +2066,8 @@
               <w:rPr>
                 <w:rFonts w:ascii="Arial" w:hAnsi="Arial" w:cs="Arial"/>
               </w:rPr>
-              <w:t xml:space="preserve">Correo </w:t>
-            </w:r>
-            <w:proofErr w:type="spellStart"/>
-            <w:r>
-              <w:rPr>
-                <w:rFonts w:ascii="Arial" w:hAnsi="Arial" w:cs="Arial"/>
-              </w:rPr>
-              <w:t>electrónico</w:t>
-            </w:r>
-            <w:proofErr w:type="spellEnd"/>
+              <w:t>Correo electrónico</w:t>
+            </w:r>
           </w:p>
         </w:tc>
       </w:tr>
@@ -2428,19 +2107,11 @@
                 <w:rFonts w:ascii="Arial" w:hAnsi="Arial" w:cs="Arial"/>
               </w:rPr>
             </w:pPr>
-            <w:proofErr w:type="gramStart"/>
-            <w:r>
-              <w:rPr>
-                <w:rFonts w:ascii="Arial" w:hAnsi="Arial" w:cs="Arial"/>
-              </w:rPr>
-              <w:t>varchar(</w:t>
-            </w:r>
-            <w:proofErr w:type="gramEnd"/>
-            <w:r>
-              <w:rPr>
-                <w:rFonts w:ascii="Arial" w:hAnsi="Arial" w:cs="Arial"/>
-              </w:rPr>
-              <w:t>255)</w:t>
+            <w:r>
+              <w:rPr>
+                <w:rFonts w:ascii="Arial" w:hAnsi="Arial" w:cs="Arial"/>
+              </w:rPr>
+              <w:t>varchar(255)</w:t>
             </w:r>
           </w:p>
         </w:tc>
@@ -2476,28 +2147,12 @@
                 <w:rFonts w:ascii="Arial" w:hAnsi="Arial" w:cs="Arial"/>
               </w:rPr>
             </w:pPr>
-            <w:proofErr w:type="spellStart"/>
-            <w:r>
-              <w:rPr>
-                <w:rFonts w:ascii="Arial" w:hAnsi="Arial" w:cs="Arial"/>
-              </w:rPr>
-              <w:t>Contraseña</w:t>
-            </w:r>
-            <w:proofErr w:type="spellEnd"/>
-            <w:r>
-              <w:rPr>
-                <w:rFonts w:ascii="Arial" w:hAnsi="Arial" w:cs="Arial"/>
-              </w:rPr>
-              <w:t xml:space="preserve"> </w:t>
-            </w:r>
-            <w:proofErr w:type="spellStart"/>
-            <w:r>
-              <w:rPr>
-                <w:rFonts w:ascii="Arial" w:hAnsi="Arial" w:cs="Arial"/>
-              </w:rPr>
-              <w:t>cifrada</w:t>
-            </w:r>
-            <w:proofErr w:type="spellEnd"/>
+            <w:r>
+              <w:rPr>
+                <w:rFonts w:ascii="Arial" w:hAnsi="Arial" w:cs="Arial"/>
+              </w:rPr>
+              <w:t>Contraseña cifrada</w:t>
+            </w:r>
           </w:p>
         </w:tc>
       </w:tr>
@@ -2532,7 +2187,6 @@
         </w:rPr>
         <w:t>T</w:t>
       </w:r>
-      <w:proofErr w:type="spellStart"/>
       <w:r>
         <w:rPr>
           <w:rFonts w:ascii="Arial" w:hAnsi="Arial" w:cs="Arial"/>
@@ -2542,19 +2196,7 @@
           <w:szCs w:val="32"/>
           <w:lang w:val="es-AR"/>
         </w:rPr>
-        <w:t>abla</w:t>
-      </w:r>
-      <w:proofErr w:type="spellEnd"/>
-      <w:r>
-        <w:rPr>
-          <w:rFonts w:ascii="Arial" w:hAnsi="Arial" w:cs="Arial"/>
-          <w:b/>
-          <w:bCs/>
-          <w:sz w:val="32"/>
-          <w:szCs w:val="32"/>
-          <w:lang w:val="es-AR"/>
-        </w:rPr>
-        <w:t xml:space="preserve"> rol</w:t>
+        <w:t>abla rol</w:t>
       </w:r>
     </w:p>
     <w:p>
@@ -2674,7 +2316,6 @@
                 <w:bCs/>
               </w:rPr>
             </w:pPr>
-            <w:proofErr w:type="spellStart"/>
             <w:r>
               <w:rPr>
                 <w:rFonts w:ascii="Arial" w:hAnsi="Arial" w:cs="Arial"/>
@@ -2683,24 +2324,22 @@
               </w:rPr>
               <w:t>Restricciones</w:t>
             </w:r>
-            <w:proofErr w:type="spellEnd"/>
-          </w:p>
-        </w:tc>
-        <w:tc>
-          <w:tcPr>
-            <w:tcW w:w="0" w:type="auto"/>
-            <w:vAlign w:val="center"/>
-            <w:hideMark/>
-          </w:tcPr>
-          <w:p>
-            <w:pPr>
-              <w:rPr>
-                <w:rFonts w:ascii="Arial" w:hAnsi="Arial" w:cs="Arial"/>
-                <w:b/>
-                <w:bCs/>
-              </w:rPr>
-            </w:pPr>
-            <w:proofErr w:type="spellStart"/>
+          </w:p>
+        </w:tc>
+        <w:tc>
+          <w:tcPr>
+            <w:tcW w:w="0" w:type="auto"/>
+            <w:vAlign w:val="center"/>
+            <w:hideMark/>
+          </w:tcPr>
+          <w:p>
+            <w:pPr>
+              <w:rPr>
+                <w:rFonts w:ascii="Arial" w:hAnsi="Arial" w:cs="Arial"/>
+                <w:b/>
+                <w:bCs/>
+              </w:rPr>
+            </w:pPr>
             <w:r>
               <w:rPr>
                 <w:rFonts w:ascii="Arial" w:hAnsi="Arial" w:cs="Arial"/>
@@ -2709,7 +2348,6 @@
               </w:rPr>
               <w:t>Descripción</w:t>
             </w:r>
-            <w:proofErr w:type="spellEnd"/>
           </w:p>
         </w:tc>
       </w:tr>
@@ -2749,19 +2387,11 @@
                 <w:rFonts w:ascii="Arial" w:hAnsi="Arial" w:cs="Arial"/>
               </w:rPr>
             </w:pPr>
-            <w:proofErr w:type="gramStart"/>
-            <w:r>
-              <w:rPr>
-                <w:rFonts w:ascii="Arial" w:hAnsi="Arial" w:cs="Arial"/>
-              </w:rPr>
-              <w:t>int(</w:t>
-            </w:r>
-            <w:proofErr w:type="gramEnd"/>
-            <w:r>
-              <w:rPr>
-                <w:rFonts w:ascii="Arial" w:hAnsi="Arial" w:cs="Arial"/>
-              </w:rPr>
-              <w:t>11)</w:t>
+            <w:r>
+              <w:rPr>
+                <w:rFonts w:ascii="Arial" w:hAnsi="Arial" w:cs="Arial"/>
+              </w:rPr>
+              <w:t>int(11)</w:t>
             </w:r>
           </w:p>
         </w:tc>
@@ -2801,16 +2431,8 @@
               <w:rPr>
                 <w:rFonts w:ascii="Arial" w:hAnsi="Arial" w:cs="Arial"/>
               </w:rPr>
-              <w:t xml:space="preserve">ID del </w:t>
-            </w:r>
-            <w:proofErr w:type="spellStart"/>
-            <w:r>
-              <w:rPr>
-                <w:rFonts w:ascii="Arial" w:hAnsi="Arial" w:cs="Arial"/>
-              </w:rPr>
-              <w:t>rol</w:t>
-            </w:r>
-            <w:proofErr w:type="spellEnd"/>
+              <w:t>ID del rol</w:t>
+            </w:r>
           </w:p>
         </w:tc>
       </w:tr>
@@ -2850,19 +2472,11 @@
                 <w:rFonts w:ascii="Arial" w:hAnsi="Arial" w:cs="Arial"/>
               </w:rPr>
             </w:pPr>
-            <w:proofErr w:type="gramStart"/>
-            <w:r>
-              <w:rPr>
-                <w:rFonts w:ascii="Arial" w:hAnsi="Arial" w:cs="Arial"/>
-              </w:rPr>
-              <w:t>varchar(</w:t>
-            </w:r>
-            <w:proofErr w:type="gramEnd"/>
-            <w:r>
-              <w:rPr>
-                <w:rFonts w:ascii="Arial" w:hAnsi="Arial" w:cs="Arial"/>
-              </w:rPr>
-              <w:t>50)</w:t>
+            <w:r>
+              <w:rPr>
+                <w:rFonts w:ascii="Arial" w:hAnsi="Arial" w:cs="Arial"/>
+              </w:rPr>
+              <w:t>varchar(50)</w:t>
             </w:r>
           </w:p>
         </w:tc>
@@ -2904,23 +2518,7 @@
                 <w:rFonts w:ascii="Arial" w:hAnsi="Arial" w:cs="Arial"/>
                 <w:lang w:val="es-AR"/>
               </w:rPr>
-              <w:t>Nombre del rol (</w:t>
-            </w:r>
-            <w:proofErr w:type="spellStart"/>
-            <w:r>
-              <w:rPr>
-                <w:rFonts w:ascii="Arial" w:hAnsi="Arial" w:cs="Arial"/>
-                <w:lang w:val="es-AR"/>
-              </w:rPr>
-              <w:t>ej</w:t>
-            </w:r>
-            <w:proofErr w:type="spellEnd"/>
-            <w:r>
-              <w:rPr>
-                <w:rFonts w:ascii="Arial" w:hAnsi="Arial" w:cs="Arial"/>
-                <w:lang w:val="es-AR"/>
-              </w:rPr>
-              <w:t>: admin)</w:t>
+              <w:t>Nombre del rol (ej: admin)</w:t>
             </w:r>
           </w:p>
         </w:tc>
@@ -3074,7 +2672,6 @@
                 <w:bCs/>
               </w:rPr>
             </w:pPr>
-            <w:proofErr w:type="spellStart"/>
             <w:r>
               <w:rPr>
                 <w:rFonts w:ascii="Arial" w:hAnsi="Arial" w:cs="Arial"/>
@@ -3083,24 +2680,22 @@
               </w:rPr>
               <w:t>Restricciones</w:t>
             </w:r>
-            <w:proofErr w:type="spellEnd"/>
-          </w:p>
-        </w:tc>
-        <w:tc>
-          <w:tcPr>
-            <w:tcW w:w="0" w:type="auto"/>
-            <w:vAlign w:val="center"/>
-            <w:hideMark/>
-          </w:tcPr>
-          <w:p>
-            <w:pPr>
-              <w:rPr>
-                <w:rFonts w:ascii="Arial" w:hAnsi="Arial" w:cs="Arial"/>
-                <w:b/>
-                <w:bCs/>
-              </w:rPr>
-            </w:pPr>
-            <w:proofErr w:type="spellStart"/>
+          </w:p>
+        </w:tc>
+        <w:tc>
+          <w:tcPr>
+            <w:tcW w:w="0" w:type="auto"/>
+            <w:vAlign w:val="center"/>
+            <w:hideMark/>
+          </w:tcPr>
+          <w:p>
+            <w:pPr>
+              <w:rPr>
+                <w:rFonts w:ascii="Arial" w:hAnsi="Arial" w:cs="Arial"/>
+                <w:b/>
+                <w:bCs/>
+              </w:rPr>
+            </w:pPr>
             <w:r>
               <w:rPr>
                 <w:rFonts w:ascii="Arial" w:hAnsi="Arial" w:cs="Arial"/>
@@ -3109,7 +2704,6 @@
               </w:rPr>
               <w:t>Descripción</w:t>
             </w:r>
-            <w:proofErr w:type="spellEnd"/>
           </w:p>
         </w:tc>
       </w:tr>
@@ -3149,19 +2743,11 @@
                 <w:rFonts w:ascii="Arial" w:hAnsi="Arial" w:cs="Arial"/>
               </w:rPr>
             </w:pPr>
-            <w:proofErr w:type="gramStart"/>
-            <w:r>
-              <w:rPr>
-                <w:rFonts w:ascii="Arial" w:hAnsi="Arial" w:cs="Arial"/>
-              </w:rPr>
-              <w:t>int(</w:t>
-            </w:r>
-            <w:proofErr w:type="gramEnd"/>
-            <w:r>
-              <w:rPr>
-                <w:rFonts w:ascii="Arial" w:hAnsi="Arial" w:cs="Arial"/>
-              </w:rPr>
-              <w:t>11)</w:t>
+            <w:r>
+              <w:rPr>
+                <w:rFonts w:ascii="Arial" w:hAnsi="Arial" w:cs="Arial"/>
+              </w:rPr>
+              <w:t>int(11)</w:t>
             </w:r>
           </w:p>
         </w:tc>
@@ -3201,16 +2787,8 @@
               <w:rPr>
                 <w:rFonts w:ascii="Arial" w:hAnsi="Arial" w:cs="Arial"/>
               </w:rPr>
-              <w:t xml:space="preserve">ID de la </w:t>
-            </w:r>
-            <w:proofErr w:type="spellStart"/>
-            <w:r>
-              <w:rPr>
-                <w:rFonts w:ascii="Arial" w:hAnsi="Arial" w:cs="Arial"/>
-              </w:rPr>
-              <w:t>materia</w:t>
-            </w:r>
-            <w:proofErr w:type="spellEnd"/>
+              <w:t>ID de la materia</w:t>
+            </w:r>
           </w:p>
         </w:tc>
       </w:tr>
@@ -3250,19 +2828,11 @@
                 <w:rFonts w:ascii="Arial" w:hAnsi="Arial" w:cs="Arial"/>
               </w:rPr>
             </w:pPr>
-            <w:proofErr w:type="gramStart"/>
-            <w:r>
-              <w:rPr>
-                <w:rFonts w:ascii="Arial" w:hAnsi="Arial" w:cs="Arial"/>
-              </w:rPr>
-              <w:t>varchar(</w:t>
-            </w:r>
-            <w:proofErr w:type="gramEnd"/>
-            <w:r>
-              <w:rPr>
-                <w:rFonts w:ascii="Arial" w:hAnsi="Arial" w:cs="Arial"/>
-              </w:rPr>
-              <w:t>100)</w:t>
+            <w:r>
+              <w:rPr>
+                <w:rFonts w:ascii="Arial" w:hAnsi="Arial" w:cs="Arial"/>
+              </w:rPr>
+              <w:t>varchar(100)</w:t>
             </w:r>
           </w:p>
         </w:tc>
@@ -3302,16 +2872,8 @@
               <w:rPr>
                 <w:rFonts w:ascii="Arial" w:hAnsi="Arial" w:cs="Arial"/>
               </w:rPr>
-              <w:t xml:space="preserve">Nombre de la </w:t>
-            </w:r>
-            <w:proofErr w:type="spellStart"/>
-            <w:r>
-              <w:rPr>
-                <w:rFonts w:ascii="Arial" w:hAnsi="Arial" w:cs="Arial"/>
-              </w:rPr>
-              <w:t>materia</w:t>
-            </w:r>
-            <w:proofErr w:type="spellEnd"/>
+              <w:t>Nombre de la materia</w:t>
+            </w:r>
           </w:p>
         </w:tc>
       </w:tr>
@@ -3388,37 +2950,12 @@
         <w:lastRenderedPageBreak/>
         <w:t xml:space="preserve">Relaciona con: </w:t>
       </w:r>
-      <w:proofErr w:type="gramStart"/>
       <w:r>
         <w:rPr>
           <w:rFonts w:ascii="Arial" w:hAnsi="Arial" w:cs="Arial"/>
           <w:lang w:val="es-AR"/>
         </w:rPr>
-        <w:t>usuario(</w:t>
-      </w:r>
-      <w:proofErr w:type="gramEnd"/>
-      <w:r>
-        <w:rPr>
-          <w:rFonts w:ascii="Arial" w:hAnsi="Arial" w:cs="Arial"/>
-          <w:lang w:val="es-AR"/>
-        </w:rPr>
-        <w:t xml:space="preserve">USU_ID), </w:t>
-      </w:r>
-      <w:proofErr w:type="gramStart"/>
-      <w:r>
-        <w:rPr>
-          <w:rFonts w:ascii="Arial" w:hAnsi="Arial" w:cs="Arial"/>
-          <w:lang w:val="es-AR"/>
-        </w:rPr>
-        <w:t>materia(</w:t>
-      </w:r>
-      <w:proofErr w:type="gramEnd"/>
-      <w:r>
-        <w:rPr>
-          <w:rFonts w:ascii="Arial" w:hAnsi="Arial" w:cs="Arial"/>
-          <w:lang w:val="es-AR"/>
-        </w:rPr>
-        <w:t>MAT_ID)</w:t>
+        <w:t>usuario(USU_ID), materia(MAT_ID)</w:t>
       </w:r>
     </w:p>
     <w:p>
@@ -3522,7 +3059,6 @@
                 <w:bCs/>
               </w:rPr>
             </w:pPr>
-            <w:proofErr w:type="spellStart"/>
             <w:r>
               <w:rPr>
                 <w:rFonts w:ascii="Arial" w:hAnsi="Arial" w:cs="Arial"/>
@@ -3531,24 +3067,22 @@
               </w:rPr>
               <w:t>Restricciones</w:t>
             </w:r>
-            <w:proofErr w:type="spellEnd"/>
-          </w:p>
-        </w:tc>
-        <w:tc>
-          <w:tcPr>
-            <w:tcW w:w="0" w:type="auto"/>
-            <w:vAlign w:val="center"/>
-            <w:hideMark/>
-          </w:tcPr>
-          <w:p>
-            <w:pPr>
-              <w:rPr>
-                <w:rFonts w:ascii="Arial" w:hAnsi="Arial" w:cs="Arial"/>
-                <w:b/>
-                <w:bCs/>
-              </w:rPr>
-            </w:pPr>
-            <w:proofErr w:type="spellStart"/>
+          </w:p>
+        </w:tc>
+        <w:tc>
+          <w:tcPr>
+            <w:tcW w:w="0" w:type="auto"/>
+            <w:vAlign w:val="center"/>
+            <w:hideMark/>
+          </w:tcPr>
+          <w:p>
+            <w:pPr>
+              <w:rPr>
+                <w:rFonts w:ascii="Arial" w:hAnsi="Arial" w:cs="Arial"/>
+                <w:b/>
+                <w:bCs/>
+              </w:rPr>
+            </w:pPr>
             <w:r>
               <w:rPr>
                 <w:rFonts w:ascii="Arial" w:hAnsi="Arial" w:cs="Arial"/>
@@ -3557,7 +3091,6 @@
               </w:rPr>
               <w:t>Descripción</w:t>
             </w:r>
-            <w:proofErr w:type="spellEnd"/>
           </w:p>
         </w:tc>
       </w:tr>
@@ -3597,19 +3130,11 @@
                 <w:rFonts w:ascii="Arial" w:hAnsi="Arial" w:cs="Arial"/>
               </w:rPr>
             </w:pPr>
-            <w:proofErr w:type="gramStart"/>
-            <w:r>
-              <w:rPr>
-                <w:rFonts w:ascii="Arial" w:hAnsi="Arial" w:cs="Arial"/>
-              </w:rPr>
-              <w:t>int(</w:t>
-            </w:r>
-            <w:proofErr w:type="gramEnd"/>
-            <w:r>
-              <w:rPr>
-                <w:rFonts w:ascii="Arial" w:hAnsi="Arial" w:cs="Arial"/>
-              </w:rPr>
-              <w:t>11)</w:t>
+            <w:r>
+              <w:rPr>
+                <w:rFonts w:ascii="Arial" w:hAnsi="Arial" w:cs="Arial"/>
+              </w:rPr>
+              <w:t>int(11)</w:t>
             </w:r>
           </w:p>
         </w:tc>
@@ -3649,16 +3174,8 @@
               <w:rPr>
                 <w:rFonts w:ascii="Arial" w:hAnsi="Arial" w:cs="Arial"/>
               </w:rPr>
-              <w:t xml:space="preserve">ID del </w:t>
-            </w:r>
-            <w:proofErr w:type="spellStart"/>
-            <w:r>
-              <w:rPr>
-                <w:rFonts w:ascii="Arial" w:hAnsi="Arial" w:cs="Arial"/>
-              </w:rPr>
-              <w:t>apunte</w:t>
-            </w:r>
-            <w:proofErr w:type="spellEnd"/>
+              <w:t>ID del apunte</w:t>
+            </w:r>
           </w:p>
         </w:tc>
       </w:tr>
@@ -3698,19 +3215,11 @@
                 <w:rFonts w:ascii="Arial" w:hAnsi="Arial" w:cs="Arial"/>
               </w:rPr>
             </w:pPr>
-            <w:proofErr w:type="gramStart"/>
-            <w:r>
-              <w:rPr>
-                <w:rFonts w:ascii="Arial" w:hAnsi="Arial" w:cs="Arial"/>
-              </w:rPr>
-              <w:t>int(</w:t>
-            </w:r>
-            <w:proofErr w:type="gramEnd"/>
-            <w:r>
-              <w:rPr>
-                <w:rFonts w:ascii="Arial" w:hAnsi="Arial" w:cs="Arial"/>
-              </w:rPr>
-              <w:t>11)</w:t>
+            <w:r>
+              <w:rPr>
+                <w:rFonts w:ascii="Arial" w:hAnsi="Arial" w:cs="Arial"/>
+              </w:rPr>
+              <w:t>int(11)</w:t>
             </w:r>
           </w:p>
         </w:tc>
@@ -3793,19 +3302,11 @@
                 <w:rFonts w:ascii="Arial" w:hAnsi="Arial" w:cs="Arial"/>
               </w:rPr>
             </w:pPr>
-            <w:proofErr w:type="gramStart"/>
-            <w:r>
-              <w:rPr>
-                <w:rFonts w:ascii="Arial" w:hAnsi="Arial" w:cs="Arial"/>
-              </w:rPr>
-              <w:t>int(</w:t>
-            </w:r>
-            <w:proofErr w:type="gramEnd"/>
-            <w:r>
-              <w:rPr>
-                <w:rFonts w:ascii="Arial" w:hAnsi="Arial" w:cs="Arial"/>
-              </w:rPr>
-              <w:t>11)</w:t>
+            <w:r>
+              <w:rPr>
+                <w:rFonts w:ascii="Arial" w:hAnsi="Arial" w:cs="Arial"/>
+              </w:rPr>
+              <w:t>int(11)</w:t>
             </w:r>
           </w:p>
         </w:tc>
@@ -3845,16 +3346,8 @@
               <w:rPr>
                 <w:rFonts w:ascii="Arial" w:hAnsi="Arial" w:cs="Arial"/>
               </w:rPr>
-              <w:t xml:space="preserve">Materia </w:t>
-            </w:r>
-            <w:proofErr w:type="spellStart"/>
-            <w:r>
-              <w:rPr>
-                <w:rFonts w:ascii="Arial" w:hAnsi="Arial" w:cs="Arial"/>
-              </w:rPr>
-              <w:t>relacionada</w:t>
-            </w:r>
-            <w:proofErr w:type="spellEnd"/>
+              <w:t>Materia relacionada</w:t>
+            </w:r>
           </w:p>
         </w:tc>
       </w:tr>
@@ -3894,19 +3387,11 @@
                 <w:rFonts w:ascii="Arial" w:hAnsi="Arial" w:cs="Arial"/>
               </w:rPr>
             </w:pPr>
-            <w:proofErr w:type="gramStart"/>
-            <w:r>
-              <w:rPr>
-                <w:rFonts w:ascii="Arial" w:hAnsi="Arial" w:cs="Arial"/>
-              </w:rPr>
-              <w:t>varchar(</w:t>
-            </w:r>
-            <w:proofErr w:type="gramEnd"/>
-            <w:r>
-              <w:rPr>
-                <w:rFonts w:ascii="Arial" w:hAnsi="Arial" w:cs="Arial"/>
-              </w:rPr>
-              <w:t>100)</w:t>
+            <w:r>
+              <w:rPr>
+                <w:rFonts w:ascii="Arial" w:hAnsi="Arial" w:cs="Arial"/>
+              </w:rPr>
+              <w:t>varchar(100)</w:t>
             </w:r>
           </w:p>
         </w:tc>
@@ -4017,28 +3502,12 @@
                 <w:rFonts w:ascii="Arial" w:hAnsi="Arial" w:cs="Arial"/>
               </w:rPr>
             </w:pPr>
-            <w:proofErr w:type="spellStart"/>
-            <w:r>
-              <w:rPr>
-                <w:rFonts w:ascii="Arial" w:hAnsi="Arial" w:cs="Arial"/>
-              </w:rPr>
-              <w:t>Contenido</w:t>
-            </w:r>
-            <w:proofErr w:type="spellEnd"/>
-            <w:r>
-              <w:rPr>
-                <w:rFonts w:ascii="Arial" w:hAnsi="Arial" w:cs="Arial"/>
-              </w:rPr>
-              <w:t xml:space="preserve"> del </w:t>
-            </w:r>
-            <w:proofErr w:type="spellStart"/>
-            <w:r>
-              <w:rPr>
-                <w:rFonts w:ascii="Arial" w:hAnsi="Arial" w:cs="Arial"/>
-              </w:rPr>
-              <w:t>apunte</w:t>
-            </w:r>
-            <w:proofErr w:type="spellEnd"/>
+            <w:r>
+              <w:rPr>
+                <w:rFonts w:ascii="Arial" w:hAnsi="Arial" w:cs="Arial"/>
+              </w:rPr>
+              <w:t>Contenido del apunte</w:t>
+            </w:r>
           </w:p>
         </w:tc>
       </w:tr>
@@ -4078,89 +3547,45 @@
                 <w:rFonts w:ascii="Arial" w:hAnsi="Arial" w:cs="Arial"/>
               </w:rPr>
             </w:pPr>
-            <w:proofErr w:type="gramStart"/>
-            <w:r>
-              <w:rPr>
-                <w:rFonts w:ascii="Arial" w:hAnsi="Arial" w:cs="Arial"/>
-              </w:rPr>
-              <w:t>varchar(</w:t>
-            </w:r>
-            <w:proofErr w:type="gramEnd"/>
-            <w:r>
-              <w:rPr>
-                <w:rFonts w:ascii="Arial" w:hAnsi="Arial" w:cs="Arial"/>
-              </w:rPr>
-              <w:t>200)</w:t>
-            </w:r>
-          </w:p>
-        </w:tc>
-        <w:tc>
-          <w:tcPr>
-            <w:tcW w:w="0" w:type="auto"/>
-            <w:vAlign w:val="center"/>
-            <w:hideMark/>
-          </w:tcPr>
-          <w:p>
-            <w:pPr>
-              <w:rPr>
-                <w:rFonts w:ascii="Arial" w:hAnsi="Arial" w:cs="Arial"/>
-              </w:rPr>
-            </w:pPr>
-          </w:p>
-        </w:tc>
-        <w:tc>
-          <w:tcPr>
-            <w:tcW w:w="0" w:type="auto"/>
-            <w:vAlign w:val="center"/>
-            <w:hideMark/>
-          </w:tcPr>
-          <w:p>
-            <w:pPr>
-              <w:rPr>
-                <w:rFonts w:ascii="Arial" w:hAnsi="Arial" w:cs="Arial"/>
-              </w:rPr>
-            </w:pPr>
-            <w:proofErr w:type="spellStart"/>
-            <w:r>
-              <w:rPr>
-                <w:rFonts w:ascii="Arial" w:hAnsi="Arial" w:cs="Arial"/>
-              </w:rPr>
-              <w:t>Etiquetas</w:t>
-            </w:r>
-            <w:proofErr w:type="spellEnd"/>
-            <w:r>
-              <w:rPr>
-                <w:rFonts w:ascii="Arial" w:hAnsi="Arial" w:cs="Arial"/>
-              </w:rPr>
-              <w:t xml:space="preserve"> </w:t>
-            </w:r>
-            <w:proofErr w:type="spellStart"/>
-            <w:r>
-              <w:rPr>
-                <w:rFonts w:ascii="Arial" w:hAnsi="Arial" w:cs="Arial"/>
-              </w:rPr>
-              <w:t>separadas</w:t>
-            </w:r>
-            <w:proofErr w:type="spellEnd"/>
-            <w:r>
-              <w:rPr>
-                <w:rFonts w:ascii="Arial" w:hAnsi="Arial" w:cs="Arial"/>
-              </w:rPr>
-              <w:t xml:space="preserve"> </w:t>
-            </w:r>
-            <w:proofErr w:type="spellStart"/>
-            <w:r>
-              <w:rPr>
-                <w:rFonts w:ascii="Arial" w:hAnsi="Arial" w:cs="Arial"/>
-              </w:rPr>
-              <w:t>por</w:t>
-            </w:r>
-            <w:proofErr w:type="spellEnd"/>
-            <w:r>
-              <w:rPr>
-                <w:rFonts w:ascii="Arial" w:hAnsi="Arial" w:cs="Arial"/>
-              </w:rPr>
-              <w:t xml:space="preserve"> coma</w:t>
+            <w:r>
+              <w:rPr>
+                <w:rFonts w:ascii="Arial" w:hAnsi="Arial" w:cs="Arial"/>
+              </w:rPr>
+              <w:t>varchar(200)</w:t>
+            </w:r>
+          </w:p>
+        </w:tc>
+        <w:tc>
+          <w:tcPr>
+            <w:tcW w:w="0" w:type="auto"/>
+            <w:vAlign w:val="center"/>
+            <w:hideMark/>
+          </w:tcPr>
+          <w:p>
+            <w:pPr>
+              <w:rPr>
+                <w:rFonts w:ascii="Arial" w:hAnsi="Arial" w:cs="Arial"/>
+              </w:rPr>
+            </w:pPr>
+          </w:p>
+        </w:tc>
+        <w:tc>
+          <w:tcPr>
+            <w:tcW w:w="0" w:type="auto"/>
+            <w:vAlign w:val="center"/>
+            <w:hideMark/>
+          </w:tcPr>
+          <w:p>
+            <w:pPr>
+              <w:rPr>
+                <w:rFonts w:ascii="Arial" w:hAnsi="Arial" w:cs="Arial"/>
+              </w:rPr>
+            </w:pPr>
+            <w:r>
+              <w:rPr>
+                <w:rFonts w:ascii="Arial" w:hAnsi="Arial" w:cs="Arial"/>
+              </w:rPr>
+              <w:t>Etiquetas separadas por coma</w:t>
             </w:r>
           </w:p>
         </w:tc>
@@ -4226,52 +3651,20 @@
           <w:rFonts w:ascii="Arial" w:hAnsi="Arial" w:cs="Arial"/>
         </w:rPr>
       </w:pPr>
-      <w:proofErr w:type="spellStart"/>
       <w:r>
         <w:rPr>
           <w:rFonts w:ascii="Arial" w:hAnsi="Arial" w:cs="Arial"/>
           <w:b/>
           <w:bCs/>
         </w:rPr>
-        <w:t>Relaciona</w:t>
-      </w:r>
-      <w:proofErr w:type="spellEnd"/>
-      <w:r>
-        <w:rPr>
-          <w:rFonts w:ascii="Arial" w:hAnsi="Arial" w:cs="Arial"/>
-          <w:b/>
-          <w:bCs/>
-        </w:rPr>
-        <w:t xml:space="preserve"> con:</w:t>
+        <w:t>Relaciona con:</w:t>
       </w:r>
       <w:r>
         <w:rPr>
           <w:rFonts w:ascii="Arial" w:hAnsi="Arial" w:cs="Arial"/>
         </w:rPr>
-        <w:t xml:space="preserve"> </w:t>
+        <w:t xml:space="preserve"> usuario, apunte</w:t>
       </w:r>
-      <w:proofErr w:type="spellStart"/>
-      <w:r>
-        <w:rPr>
-          <w:rFonts w:ascii="Arial" w:hAnsi="Arial" w:cs="Arial"/>
-        </w:rPr>
-        <w:t>usuario</w:t>
-      </w:r>
-      <w:proofErr w:type="spellEnd"/>
-      <w:r>
-        <w:rPr>
-          <w:rFonts w:ascii="Arial" w:hAnsi="Arial" w:cs="Arial"/>
-        </w:rPr>
-        <w:t xml:space="preserve">, </w:t>
-      </w:r>
-      <w:proofErr w:type="spellStart"/>
-      <w:r>
-        <w:rPr>
-          <w:rFonts w:ascii="Arial" w:hAnsi="Arial" w:cs="Arial"/>
-        </w:rPr>
-        <w:t>apunte</w:t>
-      </w:r>
-      <w:proofErr w:type="spellEnd"/>
     </w:p>
     <w:tbl>
       <w:tblPr>
@@ -4366,7 +3759,6 @@
                 <w:bCs/>
               </w:rPr>
             </w:pPr>
-            <w:proofErr w:type="spellStart"/>
             <w:r>
               <w:rPr>
                 <w:rFonts w:ascii="Arial" w:hAnsi="Arial" w:cs="Arial"/>
@@ -4375,24 +3767,22 @@
               </w:rPr>
               <w:t>Restricciones</w:t>
             </w:r>
-            <w:proofErr w:type="spellEnd"/>
-          </w:p>
-        </w:tc>
-        <w:tc>
-          <w:tcPr>
-            <w:tcW w:w="0" w:type="auto"/>
-            <w:vAlign w:val="center"/>
-            <w:hideMark/>
-          </w:tcPr>
-          <w:p>
-            <w:pPr>
-              <w:rPr>
-                <w:rFonts w:ascii="Arial" w:hAnsi="Arial" w:cs="Arial"/>
-                <w:b/>
-                <w:bCs/>
-              </w:rPr>
-            </w:pPr>
-            <w:proofErr w:type="spellStart"/>
+          </w:p>
+        </w:tc>
+        <w:tc>
+          <w:tcPr>
+            <w:tcW w:w="0" w:type="auto"/>
+            <w:vAlign w:val="center"/>
+            <w:hideMark/>
+          </w:tcPr>
+          <w:p>
+            <w:pPr>
+              <w:rPr>
+                <w:rFonts w:ascii="Arial" w:hAnsi="Arial" w:cs="Arial"/>
+                <w:b/>
+                <w:bCs/>
+              </w:rPr>
+            </w:pPr>
             <w:r>
               <w:rPr>
                 <w:rFonts w:ascii="Arial" w:hAnsi="Arial" w:cs="Arial"/>
@@ -4401,7 +3791,6 @@
               </w:rPr>
               <w:t>Descripción</w:t>
             </w:r>
-            <w:proofErr w:type="spellEnd"/>
           </w:p>
         </w:tc>
       </w:tr>
@@ -4441,19 +3830,11 @@
                 <w:rFonts w:ascii="Arial" w:hAnsi="Arial" w:cs="Arial"/>
               </w:rPr>
             </w:pPr>
-            <w:proofErr w:type="gramStart"/>
-            <w:r>
-              <w:rPr>
-                <w:rFonts w:ascii="Arial" w:hAnsi="Arial" w:cs="Arial"/>
-              </w:rPr>
-              <w:t>int(</w:t>
-            </w:r>
-            <w:proofErr w:type="gramEnd"/>
-            <w:r>
-              <w:rPr>
-                <w:rFonts w:ascii="Arial" w:hAnsi="Arial" w:cs="Arial"/>
-              </w:rPr>
-              <w:t>11)</w:t>
+            <w:r>
+              <w:rPr>
+                <w:rFonts w:ascii="Arial" w:hAnsi="Arial" w:cs="Arial"/>
+              </w:rPr>
+              <w:t>int(11)</w:t>
             </w:r>
           </w:p>
         </w:tc>
@@ -4493,16 +3874,8 @@
               <w:rPr>
                 <w:rFonts w:ascii="Arial" w:hAnsi="Arial" w:cs="Arial"/>
               </w:rPr>
-              <w:t xml:space="preserve">ID del </w:t>
-            </w:r>
-            <w:proofErr w:type="spellStart"/>
-            <w:r>
-              <w:rPr>
-                <w:rFonts w:ascii="Arial" w:hAnsi="Arial" w:cs="Arial"/>
-              </w:rPr>
-              <w:t>comentario</w:t>
-            </w:r>
-            <w:proofErr w:type="spellEnd"/>
+              <w:t>ID del comentario</w:t>
+            </w:r>
           </w:p>
         </w:tc>
       </w:tr>
@@ -4542,19 +3915,11 @@
                 <w:rFonts w:ascii="Arial" w:hAnsi="Arial" w:cs="Arial"/>
               </w:rPr>
             </w:pPr>
-            <w:proofErr w:type="gramStart"/>
-            <w:r>
-              <w:rPr>
-                <w:rFonts w:ascii="Arial" w:hAnsi="Arial" w:cs="Arial"/>
-              </w:rPr>
-              <w:t>int(</w:t>
-            </w:r>
-            <w:proofErr w:type="gramEnd"/>
-            <w:r>
-              <w:rPr>
-                <w:rFonts w:ascii="Arial" w:hAnsi="Arial" w:cs="Arial"/>
-              </w:rPr>
-              <w:t>11)</w:t>
+            <w:r>
+              <w:rPr>
+                <w:rFonts w:ascii="Arial" w:hAnsi="Arial" w:cs="Arial"/>
+              </w:rPr>
+              <w:t>int(11)</w:t>
             </w:r>
           </w:p>
         </w:tc>
@@ -4594,16 +3959,8 @@
               <w:rPr>
                 <w:rFonts w:ascii="Arial" w:hAnsi="Arial" w:cs="Arial"/>
               </w:rPr>
-              <w:t xml:space="preserve">Usuario que </w:t>
-            </w:r>
-            <w:proofErr w:type="spellStart"/>
-            <w:r>
-              <w:rPr>
-                <w:rFonts w:ascii="Arial" w:hAnsi="Arial" w:cs="Arial"/>
-              </w:rPr>
-              <w:t>comenta</w:t>
-            </w:r>
-            <w:proofErr w:type="spellEnd"/>
+              <w:t>Usuario que comenta</w:t>
+            </w:r>
           </w:p>
         </w:tc>
       </w:tr>
@@ -4643,19 +4000,11 @@
                 <w:rFonts w:ascii="Arial" w:hAnsi="Arial" w:cs="Arial"/>
               </w:rPr>
             </w:pPr>
-            <w:proofErr w:type="gramStart"/>
-            <w:r>
-              <w:rPr>
-                <w:rFonts w:ascii="Arial" w:hAnsi="Arial" w:cs="Arial"/>
-              </w:rPr>
-              <w:t>int(</w:t>
-            </w:r>
-            <w:proofErr w:type="gramEnd"/>
-            <w:r>
-              <w:rPr>
-                <w:rFonts w:ascii="Arial" w:hAnsi="Arial" w:cs="Arial"/>
-              </w:rPr>
-              <w:t>11)</w:t>
+            <w:r>
+              <w:rPr>
+                <w:rFonts w:ascii="Arial" w:hAnsi="Arial" w:cs="Arial"/>
+              </w:rPr>
+              <w:t>int(11)</w:t>
             </w:r>
           </w:p>
         </w:tc>
@@ -4691,28 +4040,12 @@
                 <w:rFonts w:ascii="Arial" w:hAnsi="Arial" w:cs="Arial"/>
               </w:rPr>
             </w:pPr>
-            <w:proofErr w:type="spellStart"/>
-            <w:r>
-              <w:rPr>
-                <w:rFonts w:ascii="Arial" w:hAnsi="Arial" w:cs="Arial"/>
-              </w:rPr>
-              <w:t>Apunte</w:t>
-            </w:r>
-            <w:proofErr w:type="spellEnd"/>
-            <w:r>
-              <w:rPr>
-                <w:rFonts w:ascii="Arial" w:hAnsi="Arial" w:cs="Arial"/>
-              </w:rPr>
-              <w:t xml:space="preserve"> </w:t>
-            </w:r>
-            <w:proofErr w:type="spellStart"/>
-            <w:r>
-              <w:rPr>
-                <w:rFonts w:ascii="Arial" w:hAnsi="Arial" w:cs="Arial"/>
-              </w:rPr>
-              <w:t>comentado</w:t>
-            </w:r>
-            <w:proofErr w:type="spellEnd"/>
+            <w:r>
+              <w:rPr>
+                <w:rFonts w:ascii="Arial" w:hAnsi="Arial" w:cs="Arial"/>
+              </w:rPr>
+              <w:t>Apunte comentado</w:t>
+            </w:r>
           </w:p>
         </w:tc>
       </w:tr>
@@ -4792,28 +4125,12 @@
                 <w:rFonts w:ascii="Arial" w:hAnsi="Arial" w:cs="Arial"/>
               </w:rPr>
             </w:pPr>
-            <w:proofErr w:type="spellStart"/>
-            <w:r>
-              <w:rPr>
-                <w:rFonts w:ascii="Arial" w:hAnsi="Arial" w:cs="Arial"/>
-              </w:rPr>
-              <w:t>Texto</w:t>
-            </w:r>
-            <w:proofErr w:type="spellEnd"/>
-            <w:r>
-              <w:rPr>
-                <w:rFonts w:ascii="Arial" w:hAnsi="Arial" w:cs="Arial"/>
-              </w:rPr>
-              <w:t xml:space="preserve"> del </w:t>
-            </w:r>
-            <w:proofErr w:type="spellStart"/>
-            <w:r>
-              <w:rPr>
-                <w:rFonts w:ascii="Arial" w:hAnsi="Arial" w:cs="Arial"/>
-              </w:rPr>
-              <w:t>comentario</w:t>
-            </w:r>
-            <w:proofErr w:type="spellEnd"/>
+            <w:r>
+              <w:rPr>
+                <w:rFonts w:ascii="Arial" w:hAnsi="Arial" w:cs="Arial"/>
+              </w:rPr>
+              <w:t>Texto del comentario</w:t>
+            </w:r>
           </w:p>
         </w:tc>
       </w:tr>
@@ -4877,35 +4194,7 @@
               <w:rPr>
                 <w:rFonts w:ascii="Arial" w:hAnsi="Arial" w:cs="Arial"/>
               </w:rPr>
-              <w:t xml:space="preserve">DEFAULT </w:t>
-            </w:r>
-            <w:proofErr w:type="spellStart"/>
-            <w:r>
-              <w:rPr>
-                <w:rFonts w:ascii="Arial" w:hAnsi="Arial" w:cs="Arial"/>
-              </w:rPr>
-              <w:t>current_</w:t>
-            </w:r>
-            <w:proofErr w:type="gramStart"/>
-            <w:r>
-              <w:rPr>
-                <w:rFonts w:ascii="Arial" w:hAnsi="Arial" w:cs="Arial"/>
-              </w:rPr>
-              <w:t>timestamp</w:t>
-            </w:r>
-            <w:proofErr w:type="spellEnd"/>
-            <w:r>
-              <w:rPr>
-                <w:rFonts w:ascii="Arial" w:hAnsi="Arial" w:cs="Arial"/>
-              </w:rPr>
-              <w:t>(</w:t>
-            </w:r>
-            <w:proofErr w:type="gramEnd"/>
-            <w:r>
-              <w:rPr>
-                <w:rFonts w:ascii="Arial" w:hAnsi="Arial" w:cs="Arial"/>
-              </w:rPr>
-              <w:t>)</w:t>
+              <w:t>DEFAULT current_timestamp()</w:t>
             </w:r>
           </w:p>
         </w:tc>
@@ -4937,6 +4226,7 @@
       <w:pPr>
         <w:rPr>
           <w:rFonts w:ascii="Arial" w:hAnsi="Arial" w:cs="Arial"/>
+          <w:lang w:val="es-AR"/>
         </w:rPr>
       </w:pPr>
     </w:p>
@@ -4984,23 +4274,7 @@
           <w:rFonts w:ascii="Arial" w:hAnsi="Arial" w:cs="Arial"/>
           <w:lang w:val="es-AR"/>
         </w:rPr>
-        <w:t xml:space="preserve"> Archivos multimedia que se asocian a apuntes (</w:t>
-      </w:r>
-      <w:proofErr w:type="spellStart"/>
-      <w:r>
-        <w:rPr>
-          <w:rFonts w:ascii="Arial" w:hAnsi="Arial" w:cs="Arial"/>
-          <w:lang w:val="es-AR"/>
-        </w:rPr>
-        <w:t>PDFs</w:t>
-      </w:r>
-      <w:proofErr w:type="spellEnd"/>
-      <w:r>
-        <w:rPr>
-          <w:rFonts w:ascii="Arial" w:hAnsi="Arial" w:cs="Arial"/>
-          <w:lang w:val="es-AR"/>
-        </w:rPr>
-        <w:t>, imágenes, etc.)</w:t>
+        <w:t xml:space="preserve"> Archivos multimedia que se asocian a apuntes (PDFs, imágenes, etc.)</w:t>
       </w:r>
     </w:p>
     <w:p>
@@ -5024,23 +4298,7 @@
           <w:rFonts w:ascii="Arial" w:hAnsi="Arial" w:cs="Arial"/>
           <w:lang w:val="es-AR"/>
         </w:rPr>
-        <w:t xml:space="preserve"> </w:t>
-      </w:r>
-      <w:proofErr w:type="gramStart"/>
-      <w:r>
-        <w:rPr>
-          <w:rFonts w:ascii="Arial" w:hAnsi="Arial" w:cs="Arial"/>
-          <w:lang w:val="es-AR"/>
-        </w:rPr>
-        <w:t>apunte(</w:t>
-      </w:r>
-      <w:proofErr w:type="gramEnd"/>
-      <w:r>
-        <w:rPr>
-          <w:rFonts w:ascii="Arial" w:hAnsi="Arial" w:cs="Arial"/>
-          <w:lang w:val="es-AR"/>
-        </w:rPr>
-        <w:t>APU_ID)</w:t>
+        <w:t xml:space="preserve"> apunte(APU_ID)</w:t>
       </w:r>
     </w:p>
     <w:tbl>
@@ -5136,7 +4394,6 @@
                 <w:bCs/>
               </w:rPr>
             </w:pPr>
-            <w:proofErr w:type="spellStart"/>
             <w:r>
               <w:rPr>
                 <w:rFonts w:ascii="Arial" w:hAnsi="Arial" w:cs="Arial"/>
@@ -5145,24 +4402,22 @@
               </w:rPr>
               <w:t>Restricciones</w:t>
             </w:r>
-            <w:proofErr w:type="spellEnd"/>
-          </w:p>
-        </w:tc>
-        <w:tc>
-          <w:tcPr>
-            <w:tcW w:w="0" w:type="auto"/>
-            <w:vAlign w:val="center"/>
-            <w:hideMark/>
-          </w:tcPr>
-          <w:p>
-            <w:pPr>
-              <w:rPr>
-                <w:rFonts w:ascii="Arial" w:hAnsi="Arial" w:cs="Arial"/>
-                <w:b/>
-                <w:bCs/>
-              </w:rPr>
-            </w:pPr>
-            <w:proofErr w:type="spellStart"/>
+          </w:p>
+        </w:tc>
+        <w:tc>
+          <w:tcPr>
+            <w:tcW w:w="0" w:type="auto"/>
+            <w:vAlign w:val="center"/>
+            <w:hideMark/>
+          </w:tcPr>
+          <w:p>
+            <w:pPr>
+              <w:rPr>
+                <w:rFonts w:ascii="Arial" w:hAnsi="Arial" w:cs="Arial"/>
+                <w:b/>
+                <w:bCs/>
+              </w:rPr>
+            </w:pPr>
             <w:r>
               <w:rPr>
                 <w:rFonts w:ascii="Arial" w:hAnsi="Arial" w:cs="Arial"/>
@@ -5171,7 +4426,6 @@
               </w:rPr>
               <w:t>Descripción</w:t>
             </w:r>
-            <w:proofErr w:type="spellEnd"/>
           </w:p>
         </w:tc>
       </w:tr>
@@ -5211,19 +4465,11 @@
                 <w:rFonts w:ascii="Arial" w:hAnsi="Arial" w:cs="Arial"/>
               </w:rPr>
             </w:pPr>
-            <w:proofErr w:type="gramStart"/>
-            <w:r>
-              <w:rPr>
-                <w:rFonts w:ascii="Arial" w:hAnsi="Arial" w:cs="Arial"/>
-              </w:rPr>
-              <w:t>int(</w:t>
-            </w:r>
-            <w:proofErr w:type="gramEnd"/>
-            <w:r>
-              <w:rPr>
-                <w:rFonts w:ascii="Arial" w:hAnsi="Arial" w:cs="Arial"/>
-              </w:rPr>
-              <w:t>11)</w:t>
+            <w:r>
+              <w:rPr>
+                <w:rFonts w:ascii="Arial" w:hAnsi="Arial" w:cs="Arial"/>
+              </w:rPr>
+              <w:t>int(11)</w:t>
             </w:r>
           </w:p>
         </w:tc>
@@ -5263,16 +4509,8 @@
               <w:rPr>
                 <w:rFonts w:ascii="Arial" w:hAnsi="Arial" w:cs="Arial"/>
               </w:rPr>
-              <w:t xml:space="preserve">ID del </w:t>
-            </w:r>
-            <w:proofErr w:type="spellStart"/>
-            <w:r>
-              <w:rPr>
-                <w:rFonts w:ascii="Arial" w:hAnsi="Arial" w:cs="Arial"/>
-              </w:rPr>
-              <w:t>archivo</w:t>
-            </w:r>
-            <w:proofErr w:type="spellEnd"/>
+              <w:t>ID del archivo</w:t>
+            </w:r>
           </w:p>
         </w:tc>
       </w:tr>
@@ -5312,19 +4550,11 @@
                 <w:rFonts w:ascii="Arial" w:hAnsi="Arial" w:cs="Arial"/>
               </w:rPr>
             </w:pPr>
-            <w:proofErr w:type="gramStart"/>
-            <w:r>
-              <w:rPr>
-                <w:rFonts w:ascii="Arial" w:hAnsi="Arial" w:cs="Arial"/>
-              </w:rPr>
-              <w:t>int(</w:t>
-            </w:r>
-            <w:proofErr w:type="gramEnd"/>
-            <w:r>
-              <w:rPr>
-                <w:rFonts w:ascii="Arial" w:hAnsi="Arial" w:cs="Arial"/>
-              </w:rPr>
-              <w:t>11)</w:t>
+            <w:r>
+              <w:rPr>
+                <w:rFonts w:ascii="Arial" w:hAnsi="Arial" w:cs="Arial"/>
+              </w:rPr>
+              <w:t>int(11)</w:t>
             </w:r>
           </w:p>
         </w:tc>
@@ -5360,28 +4590,12 @@
                 <w:rFonts w:ascii="Arial" w:hAnsi="Arial" w:cs="Arial"/>
               </w:rPr>
             </w:pPr>
-            <w:proofErr w:type="spellStart"/>
-            <w:r>
-              <w:rPr>
-                <w:rFonts w:ascii="Arial" w:hAnsi="Arial" w:cs="Arial"/>
-              </w:rPr>
-              <w:t>Apunte</w:t>
-            </w:r>
-            <w:proofErr w:type="spellEnd"/>
-            <w:r>
-              <w:rPr>
-                <w:rFonts w:ascii="Arial" w:hAnsi="Arial" w:cs="Arial"/>
-              </w:rPr>
-              <w:t xml:space="preserve"> al que </w:t>
-            </w:r>
-            <w:proofErr w:type="spellStart"/>
-            <w:r>
-              <w:rPr>
-                <w:rFonts w:ascii="Arial" w:hAnsi="Arial" w:cs="Arial"/>
-              </w:rPr>
-              <w:t>pertenece</w:t>
-            </w:r>
-            <w:proofErr w:type="spellEnd"/>
+            <w:r>
+              <w:rPr>
+                <w:rFonts w:ascii="Arial" w:hAnsi="Arial" w:cs="Arial"/>
+              </w:rPr>
+              <w:t>Apunte al que pertenece</w:t>
+            </w:r>
           </w:p>
         </w:tc>
       </w:tr>
@@ -5422,62 +4636,46 @@
                 <w:rFonts w:ascii="Arial" w:hAnsi="Arial" w:cs="Arial"/>
               </w:rPr>
             </w:pPr>
-            <w:proofErr w:type="gramStart"/>
-            <w:r>
-              <w:rPr>
-                <w:rFonts w:ascii="Arial" w:hAnsi="Arial" w:cs="Arial"/>
-              </w:rPr>
-              <w:t>varchar(</w:t>
-            </w:r>
-            <w:proofErr w:type="gramEnd"/>
-            <w:r>
-              <w:rPr>
-                <w:rFonts w:ascii="Arial" w:hAnsi="Arial" w:cs="Arial"/>
-              </w:rPr>
-              <w:t>100)</w:t>
-            </w:r>
-          </w:p>
-        </w:tc>
-        <w:tc>
-          <w:tcPr>
-            <w:tcW w:w="0" w:type="auto"/>
-            <w:vAlign w:val="center"/>
-            <w:hideMark/>
-          </w:tcPr>
-          <w:p>
-            <w:pPr>
-              <w:rPr>
-                <w:rFonts w:ascii="Arial" w:hAnsi="Arial" w:cs="Arial"/>
-              </w:rPr>
-            </w:pPr>
-          </w:p>
-        </w:tc>
-        <w:tc>
-          <w:tcPr>
-            <w:tcW w:w="0" w:type="auto"/>
-            <w:vAlign w:val="center"/>
-            <w:hideMark/>
-          </w:tcPr>
-          <w:p>
-            <w:pPr>
-              <w:rPr>
-                <w:rFonts w:ascii="Arial" w:hAnsi="Arial" w:cs="Arial"/>
-              </w:rPr>
-            </w:pPr>
-            <w:r>
-              <w:rPr>
-                <w:rFonts w:ascii="Arial" w:hAnsi="Arial" w:cs="Arial"/>
-              </w:rPr>
-              <w:t xml:space="preserve">Nombre del </w:t>
-            </w:r>
-            <w:proofErr w:type="spellStart"/>
-            <w:r>
-              <w:rPr>
-                <w:rFonts w:ascii="Arial" w:hAnsi="Arial" w:cs="Arial"/>
-              </w:rPr>
-              <w:t>archivo</w:t>
-            </w:r>
-            <w:proofErr w:type="spellEnd"/>
+            <w:r>
+              <w:rPr>
+                <w:rFonts w:ascii="Arial" w:hAnsi="Arial" w:cs="Arial"/>
+              </w:rPr>
+              <w:t>varchar(100)</w:t>
+            </w:r>
+          </w:p>
+        </w:tc>
+        <w:tc>
+          <w:tcPr>
+            <w:tcW w:w="0" w:type="auto"/>
+            <w:vAlign w:val="center"/>
+            <w:hideMark/>
+          </w:tcPr>
+          <w:p>
+            <w:pPr>
+              <w:rPr>
+                <w:rFonts w:ascii="Arial" w:hAnsi="Arial" w:cs="Arial"/>
+              </w:rPr>
+            </w:pPr>
+          </w:p>
+        </w:tc>
+        <w:tc>
+          <w:tcPr>
+            <w:tcW w:w="0" w:type="auto"/>
+            <w:vAlign w:val="center"/>
+            <w:hideMark/>
+          </w:tcPr>
+          <w:p>
+            <w:pPr>
+              <w:rPr>
+                <w:rFonts w:ascii="Arial" w:hAnsi="Arial" w:cs="Arial"/>
+              </w:rPr>
+            </w:pPr>
+            <w:r>
+              <w:rPr>
+                <w:rFonts w:ascii="Arial" w:hAnsi="Arial" w:cs="Arial"/>
+              </w:rPr>
+              <w:t>Nombre del archivo</w:t>
+            </w:r>
           </w:p>
         </w:tc>
       </w:tr>
@@ -5517,19 +4715,11 @@
                 <w:rFonts w:ascii="Arial" w:hAnsi="Arial" w:cs="Arial"/>
               </w:rPr>
             </w:pPr>
-            <w:proofErr w:type="gramStart"/>
-            <w:r>
-              <w:rPr>
-                <w:rFonts w:ascii="Arial" w:hAnsi="Arial" w:cs="Arial"/>
-              </w:rPr>
-              <w:t>varchar(</w:t>
-            </w:r>
-            <w:proofErr w:type="gramEnd"/>
-            <w:r>
-              <w:rPr>
-                <w:rFonts w:ascii="Arial" w:hAnsi="Arial" w:cs="Arial"/>
-              </w:rPr>
-              <w:t>255)</w:t>
+            <w:r>
+              <w:rPr>
+                <w:rFonts w:ascii="Arial" w:hAnsi="Arial" w:cs="Arial"/>
+              </w:rPr>
+              <w:t>varchar(255)</w:t>
             </w:r>
           </w:p>
         </w:tc>
@@ -5599,21 +4789,8 @@
           <w:szCs w:val="32"/>
           <w:lang w:val="es-AR"/>
         </w:rPr>
-        <w:t xml:space="preserve">Tabla </w:t>
+        <w:t>Tabla reaccion</w:t>
       </w:r>
-      <w:proofErr w:type="spellStart"/>
-      <w:r>
-        <w:rPr>
-          <w:rFonts w:ascii="Arial" w:hAnsi="Arial" w:cs="Arial"/>
-          <w:b/>
-          <w:bCs/>
-          <w:sz w:val="32"/>
-          <w:szCs w:val="32"/>
-          <w:lang w:val="es-AR"/>
-        </w:rPr>
-        <w:t>reaccion</w:t>
-      </w:r>
-      <w:proofErr w:type="spellEnd"/>
     </w:p>
     <w:p>
       <w:pPr>
@@ -5636,39 +4813,7 @@
           <w:rFonts w:ascii="Arial" w:hAnsi="Arial" w:cs="Arial"/>
           <w:lang w:val="es-AR"/>
         </w:rPr>
-        <w:t xml:space="preserve"> Reacciones de los usuarios a los apuntes (</w:t>
-      </w:r>
-      <w:proofErr w:type="spellStart"/>
-      <w:r>
-        <w:rPr>
-          <w:rFonts w:ascii="Arial" w:hAnsi="Arial" w:cs="Arial"/>
-          <w:lang w:val="es-AR"/>
-        </w:rPr>
-        <w:t>like</w:t>
-      </w:r>
-      <w:proofErr w:type="spellEnd"/>
-      <w:r>
-        <w:rPr>
-          <w:rFonts w:ascii="Arial" w:hAnsi="Arial" w:cs="Arial"/>
-          <w:lang w:val="es-AR"/>
-        </w:rPr>
-        <w:t>/</w:t>
-      </w:r>
-      <w:proofErr w:type="spellStart"/>
-      <w:r>
-        <w:rPr>
-          <w:rFonts w:ascii="Arial" w:hAnsi="Arial" w:cs="Arial"/>
-          <w:lang w:val="es-AR"/>
-        </w:rPr>
-        <w:t>dislike</w:t>
-      </w:r>
-      <w:proofErr w:type="spellEnd"/>
-      <w:r>
-        <w:rPr>
-          <w:rFonts w:ascii="Arial" w:hAnsi="Arial" w:cs="Arial"/>
-          <w:lang w:val="es-AR"/>
-        </w:rPr>
-        <w:t>).</w:t>
+        <w:t xml:space="preserve"> Reacciones de los usuarios a los apuntes (like/dislike).</w:t>
       </w:r>
     </w:p>
     <w:p>
@@ -5788,7 +4933,6 @@
                 <w:bCs/>
               </w:rPr>
             </w:pPr>
-            <w:proofErr w:type="spellStart"/>
             <w:r>
               <w:rPr>
                 <w:rFonts w:ascii="Arial" w:hAnsi="Arial" w:cs="Arial"/>
@@ -5797,24 +4941,22 @@
               </w:rPr>
               <w:t>Restricciones</w:t>
             </w:r>
-            <w:proofErr w:type="spellEnd"/>
-          </w:p>
-        </w:tc>
-        <w:tc>
-          <w:tcPr>
-            <w:tcW w:w="0" w:type="auto"/>
-            <w:vAlign w:val="center"/>
-            <w:hideMark/>
-          </w:tcPr>
-          <w:p>
-            <w:pPr>
-              <w:rPr>
-                <w:rFonts w:ascii="Arial" w:hAnsi="Arial" w:cs="Arial"/>
-                <w:b/>
-                <w:bCs/>
-              </w:rPr>
-            </w:pPr>
-            <w:proofErr w:type="spellStart"/>
+          </w:p>
+        </w:tc>
+        <w:tc>
+          <w:tcPr>
+            <w:tcW w:w="0" w:type="auto"/>
+            <w:vAlign w:val="center"/>
+            <w:hideMark/>
+          </w:tcPr>
+          <w:p>
+            <w:pPr>
+              <w:rPr>
+                <w:rFonts w:ascii="Arial" w:hAnsi="Arial" w:cs="Arial"/>
+                <w:b/>
+                <w:bCs/>
+              </w:rPr>
+            </w:pPr>
             <w:r>
               <w:rPr>
                 <w:rFonts w:ascii="Arial" w:hAnsi="Arial" w:cs="Arial"/>
@@ -5823,7 +4965,6 @@
               </w:rPr>
               <w:t>Descripción</w:t>
             </w:r>
-            <w:proofErr w:type="spellEnd"/>
           </w:p>
         </w:tc>
       </w:tr>
@@ -5863,19 +5004,11 @@
                 <w:rFonts w:ascii="Arial" w:hAnsi="Arial" w:cs="Arial"/>
               </w:rPr>
             </w:pPr>
-            <w:proofErr w:type="gramStart"/>
-            <w:r>
-              <w:rPr>
-                <w:rFonts w:ascii="Arial" w:hAnsi="Arial" w:cs="Arial"/>
-              </w:rPr>
-              <w:t>int(</w:t>
-            </w:r>
-            <w:proofErr w:type="gramEnd"/>
-            <w:r>
-              <w:rPr>
-                <w:rFonts w:ascii="Arial" w:hAnsi="Arial" w:cs="Arial"/>
-              </w:rPr>
-              <w:t>11)</w:t>
+            <w:r>
+              <w:rPr>
+                <w:rFonts w:ascii="Arial" w:hAnsi="Arial" w:cs="Arial"/>
+              </w:rPr>
+              <w:t>int(11)</w:t>
             </w:r>
           </w:p>
         </w:tc>
@@ -5915,16 +5048,8 @@
               <w:rPr>
                 <w:rFonts w:ascii="Arial" w:hAnsi="Arial" w:cs="Arial"/>
               </w:rPr>
-              <w:t xml:space="preserve">ID de la </w:t>
-            </w:r>
-            <w:proofErr w:type="spellStart"/>
-            <w:r>
-              <w:rPr>
-                <w:rFonts w:ascii="Arial" w:hAnsi="Arial" w:cs="Arial"/>
-              </w:rPr>
-              <w:t>reacción</w:t>
-            </w:r>
-            <w:proofErr w:type="spellEnd"/>
+              <w:t>ID de la reacción</w:t>
+            </w:r>
           </w:p>
         </w:tc>
       </w:tr>
@@ -5964,19 +5089,11 @@
                 <w:rFonts w:ascii="Arial" w:hAnsi="Arial" w:cs="Arial"/>
               </w:rPr>
             </w:pPr>
-            <w:proofErr w:type="gramStart"/>
-            <w:r>
-              <w:rPr>
-                <w:rFonts w:ascii="Arial" w:hAnsi="Arial" w:cs="Arial"/>
-              </w:rPr>
-              <w:t>int(</w:t>
-            </w:r>
-            <w:proofErr w:type="gramEnd"/>
-            <w:r>
-              <w:rPr>
-                <w:rFonts w:ascii="Arial" w:hAnsi="Arial" w:cs="Arial"/>
-              </w:rPr>
-              <w:t>11)</w:t>
+            <w:r>
+              <w:rPr>
+                <w:rFonts w:ascii="Arial" w:hAnsi="Arial" w:cs="Arial"/>
+              </w:rPr>
+              <w:t>int(11)</w:t>
             </w:r>
           </w:p>
         </w:tc>
@@ -6016,16 +5133,8 @@
               <w:rPr>
                 <w:rFonts w:ascii="Arial" w:hAnsi="Arial" w:cs="Arial"/>
               </w:rPr>
-              <w:t xml:space="preserve">Usuario que </w:t>
-            </w:r>
-            <w:proofErr w:type="spellStart"/>
-            <w:r>
-              <w:rPr>
-                <w:rFonts w:ascii="Arial" w:hAnsi="Arial" w:cs="Arial"/>
-              </w:rPr>
-              <w:t>reaccionó</w:t>
-            </w:r>
-            <w:proofErr w:type="spellEnd"/>
+              <w:t>Usuario que reaccionó</w:t>
+            </w:r>
           </w:p>
         </w:tc>
       </w:tr>
@@ -6065,19 +5174,11 @@
                 <w:rFonts w:ascii="Arial" w:hAnsi="Arial" w:cs="Arial"/>
               </w:rPr>
             </w:pPr>
-            <w:proofErr w:type="gramStart"/>
-            <w:r>
-              <w:rPr>
-                <w:rFonts w:ascii="Arial" w:hAnsi="Arial" w:cs="Arial"/>
-              </w:rPr>
-              <w:t>int(</w:t>
-            </w:r>
-            <w:proofErr w:type="gramEnd"/>
-            <w:r>
-              <w:rPr>
-                <w:rFonts w:ascii="Arial" w:hAnsi="Arial" w:cs="Arial"/>
-              </w:rPr>
-              <w:t>11)</w:t>
+            <w:r>
+              <w:rPr>
+                <w:rFonts w:ascii="Arial" w:hAnsi="Arial" w:cs="Arial"/>
+              </w:rPr>
+              <w:t>int(11)</w:t>
             </w:r>
           </w:p>
         </w:tc>
@@ -6113,28 +5214,12 @@
                 <w:rFonts w:ascii="Arial" w:hAnsi="Arial" w:cs="Arial"/>
               </w:rPr>
             </w:pPr>
-            <w:proofErr w:type="spellStart"/>
-            <w:r>
-              <w:rPr>
-                <w:rFonts w:ascii="Arial" w:hAnsi="Arial" w:cs="Arial"/>
-              </w:rPr>
-              <w:t>Apunte</w:t>
-            </w:r>
-            <w:proofErr w:type="spellEnd"/>
-            <w:r>
-              <w:rPr>
-                <w:rFonts w:ascii="Arial" w:hAnsi="Arial" w:cs="Arial"/>
-              </w:rPr>
-              <w:t xml:space="preserve"> </w:t>
-            </w:r>
-            <w:proofErr w:type="spellStart"/>
-            <w:r>
-              <w:rPr>
-                <w:rFonts w:ascii="Arial" w:hAnsi="Arial" w:cs="Arial"/>
-              </w:rPr>
-              <w:t>reaccionado</w:t>
-            </w:r>
-            <w:proofErr w:type="spellEnd"/>
+            <w:r>
+              <w:rPr>
+                <w:rFonts w:ascii="Arial" w:hAnsi="Arial" w:cs="Arial"/>
+              </w:rPr>
+              <w:t>Apunte reaccionado</w:t>
+            </w:r>
           </w:p>
         </w:tc>
       </w:tr>
@@ -6174,19 +5259,11 @@
                 <w:rFonts w:ascii="Arial" w:hAnsi="Arial" w:cs="Arial"/>
               </w:rPr>
             </w:pPr>
-            <w:proofErr w:type="gramStart"/>
-            <w:r>
-              <w:rPr>
-                <w:rFonts w:ascii="Arial" w:hAnsi="Arial" w:cs="Arial"/>
-              </w:rPr>
-              <w:t>varchar(</w:t>
-            </w:r>
-            <w:proofErr w:type="gramEnd"/>
-            <w:r>
-              <w:rPr>
-                <w:rFonts w:ascii="Arial" w:hAnsi="Arial" w:cs="Arial"/>
-              </w:rPr>
-              <w:t>10)</w:t>
+            <w:r>
+              <w:rPr>
+                <w:rFonts w:ascii="Arial" w:hAnsi="Arial" w:cs="Arial"/>
+              </w:rPr>
+              <w:t>varchar(10)</w:t>
             </w:r>
           </w:p>
         </w:tc>
@@ -6226,16 +5303,8 @@
               <w:rPr>
                 <w:rFonts w:ascii="Arial" w:hAnsi="Arial" w:cs="Arial"/>
               </w:rPr>
-              <w:t xml:space="preserve">Tipo de </w:t>
-            </w:r>
-            <w:proofErr w:type="spellStart"/>
-            <w:r>
-              <w:rPr>
-                <w:rFonts w:ascii="Arial" w:hAnsi="Arial" w:cs="Arial"/>
-              </w:rPr>
-              <w:t>reacción</w:t>
-            </w:r>
-            <w:proofErr w:type="spellEnd"/>
+              <w:t>Tipo de reacción</w:t>
+            </w:r>
           </w:p>
         </w:tc>
       </w:tr>
@@ -6299,72 +5368,28 @@
               <w:rPr>
                 <w:rFonts w:ascii="Arial" w:hAnsi="Arial" w:cs="Arial"/>
               </w:rPr>
-              <w:t xml:space="preserve">DEFAULT </w:t>
-            </w:r>
-            <w:proofErr w:type="spellStart"/>
-            <w:r>
-              <w:rPr>
-                <w:rFonts w:ascii="Arial" w:hAnsi="Arial" w:cs="Arial"/>
-              </w:rPr>
-              <w:t>current_</w:t>
-            </w:r>
-            <w:proofErr w:type="gramStart"/>
-            <w:r>
-              <w:rPr>
-                <w:rFonts w:ascii="Arial" w:hAnsi="Arial" w:cs="Arial"/>
-              </w:rPr>
-              <w:t>timestamp</w:t>
-            </w:r>
-            <w:proofErr w:type="spellEnd"/>
-            <w:r>
-              <w:rPr>
-                <w:rFonts w:ascii="Arial" w:hAnsi="Arial" w:cs="Arial"/>
-              </w:rPr>
-              <w:t>(</w:t>
-            </w:r>
-            <w:proofErr w:type="gramEnd"/>
-            <w:r>
-              <w:rPr>
-                <w:rFonts w:ascii="Arial" w:hAnsi="Arial" w:cs="Arial"/>
-              </w:rPr>
-              <w:t>)</w:t>
-            </w:r>
-          </w:p>
-        </w:tc>
-        <w:tc>
-          <w:tcPr>
-            <w:tcW w:w="0" w:type="auto"/>
-            <w:vAlign w:val="center"/>
-            <w:hideMark/>
-          </w:tcPr>
-          <w:p>
-            <w:pPr>
-              <w:rPr>
-                <w:rFonts w:ascii="Arial" w:hAnsi="Arial" w:cs="Arial"/>
-              </w:rPr>
-            </w:pPr>
-            <w:proofErr w:type="spellStart"/>
-            <w:r>
-              <w:rPr>
-                <w:rFonts w:ascii="Arial" w:hAnsi="Arial" w:cs="Arial"/>
-              </w:rPr>
-              <w:t>Fecha</w:t>
-            </w:r>
-            <w:proofErr w:type="spellEnd"/>
-            <w:r>
-              <w:rPr>
-                <w:rFonts w:ascii="Arial" w:hAnsi="Arial" w:cs="Arial"/>
-              </w:rPr>
-              <w:t xml:space="preserve"> de la </w:t>
-            </w:r>
-            <w:proofErr w:type="spellStart"/>
-            <w:r>
-              <w:rPr>
-                <w:rFonts w:ascii="Arial" w:hAnsi="Arial" w:cs="Arial"/>
-              </w:rPr>
-              <w:t>reacción</w:t>
-            </w:r>
-            <w:proofErr w:type="spellEnd"/>
+              <w:t>DEFAULT current_timestamp()</w:t>
+            </w:r>
+          </w:p>
+        </w:tc>
+        <w:tc>
+          <w:tcPr>
+            <w:tcW w:w="0" w:type="auto"/>
+            <w:vAlign w:val="center"/>
+            <w:hideMark/>
+          </w:tcPr>
+          <w:p>
+            <w:pPr>
+              <w:rPr>
+                <w:rFonts w:ascii="Arial" w:hAnsi="Arial" w:cs="Arial"/>
+              </w:rPr>
+            </w:pPr>
+            <w:r>
+              <w:rPr>
+                <w:rFonts w:ascii="Arial" w:hAnsi="Arial" w:cs="Arial"/>
+              </w:rPr>
+              <w:t>Fecha de la reacción</w:t>
+            </w:r>
           </w:p>
         </w:tc>
       </w:tr>
@@ -6998,6 +6023,7 @@
   <w:style w:type="character" w:default="1" w:styleId="DefaultParagraphFont">
     <w:name w:val="Default Paragraph Font"/>
     <w:uiPriority w:val="1"/>
+    <w:semiHidden/>
     <w:unhideWhenUsed/>
   </w:style>
   <w:style w:type="table" w:default="1" w:styleId="TableNormal">

</xml_diff>